<commit_message>
Change name of createDefs on Go, remove redundant test
</commit_message>
<xml_diff>
--- a/ZMPO-Lista2.docx
+++ b/ZMPO-Lista2.docx
@@ -235,37 +235,8 @@
       <w:pPr>
         <w:ind w:left="-5"/>
       </w:pPr>
-      <w:proofErr w:type="spellStart"/>
-      <w:r>
-        <w:t>CRectangle</w:t>
-      </w:r>
-      <w:proofErr w:type="spellEnd"/>
-      <w:r>
-        <w:t>(</w:t>
-      </w:r>
-      <w:proofErr w:type="spellStart"/>
-      <w:r>
-        <w:t>CPoint</w:t>
-      </w:r>
-      <w:proofErr w:type="spellEnd"/>
-      <w:r>
-        <w:t>(x</w:t>
-      </w:r>
-      <w:proofErr w:type="gramStart"/>
-      <w:r>
-        <w:t>1,y</w:t>
-      </w:r>
-      <w:proofErr w:type="gramEnd"/>
-      <w:r>
-        <w:t>1),</w:t>
-      </w:r>
-      <w:proofErr w:type="spellStart"/>
-      <w:r>
-        <w:t>CPoint</w:t>
-      </w:r>
-      <w:proofErr w:type="spellEnd"/>
-      <w:r>
-        <w:t xml:space="preserve">(x2,y2)) </w:t>
+      <w:r>
+        <w:t xml:space="preserve">CRectangle(CPoint(x1,y1),CPoint(x2,y2)) </w:t>
       </w:r>
     </w:p>
     <w:p>
@@ -394,151 +365,156 @@
         <w:pStyle w:val="Heading1"/>
         <w:ind w:left="-5"/>
         <w:rPr>
-          <w:lang w:val="pl-PL"/>
-        </w:rPr>
-      </w:pPr>
-      <w:r>
-        <w:rPr>
+          <w:color w:val="auto"/>
+          <w:lang w:val="pl-PL"/>
+        </w:rPr>
+      </w:pPr>
+      <w:r>
+        <w:rPr>
+          <w:color w:val="auto"/>
+          <w:highlight w:val="green"/>
           <w:lang w:val="pl-PL"/>
         </w:rPr>
         <w:t xml:space="preserve">go &lt;ilePunktow&gt; &lt;ileProstokatow&gt; </w:t>
       </w:r>
       <w:r>
         <w:rPr>
-          <w:lang w:val="pl-PL"/>
-        </w:rPr>
-        <w:t>== create &lt;ileElementow&gt; ...</w:t>
-      </w:r>
-    </w:p>
-    <w:p>
-      <w:pPr>
-        <w:spacing w:after="0" w:line="259" w:lineRule="auto"/>
-        <w:ind w:left="0" w:firstLine="0"/>
-        <w:rPr>
-          <w:lang w:val="pl-PL"/>
-        </w:rPr>
-      </w:pPr>
-      <w:r>
-        <w:rPr>
-          <w:lang w:val="pl-PL"/>
-        </w:rPr>
-        <w:t xml:space="preserve"> </w:t>
-      </w:r>
-    </w:p>
-    <w:p>
-      <w:pPr>
-        <w:spacing w:after="0" w:line="259" w:lineRule="auto"/>
-        <w:ind w:left="0" w:firstLine="0"/>
-        <w:rPr>
-          <w:lang w:val="pl-PL"/>
-        </w:rPr>
-      </w:pPr>
-      <w:r>
-        <w:rPr>
-          <w:lang w:val="pl-PL"/>
-        </w:rPr>
-        <w:t>///////////////////////////////////////// PUNKT ////////////////////////////////////////////////////////////////////////////////</w:t>
-      </w:r>
-    </w:p>
-    <w:p>
-      <w:pPr>
-        <w:ind w:left="-5"/>
-        <w:rPr>
-          <w:lang w:val="pl-PL"/>
-        </w:rPr>
-      </w:pPr>
-      <w:r>
-        <w:rPr>
-          <w:lang w:val="pl-PL"/>
-        </w:rPr>
-        <w:t xml:space="preserve">Stworzenie tablicy punktów o długości </w:t>
-      </w:r>
-      <w:r>
-        <w:rPr>
-          <w:rFonts w:ascii="Courier New" w:eastAsia="Courier New" w:hAnsi="Courier New" w:cs="Courier New"/>
-          <w:lang w:val="pl-PL"/>
-        </w:rPr>
-        <w:t xml:space="preserve">&lt;ilePunktow&gt; </w:t>
-      </w:r>
-      <w:r>
-        <w:rPr>
-          <w:lang w:val="pl-PL"/>
-        </w:rPr>
-        <w:t xml:space="preserve">oraz tablicy prostokątów o długości </w:t>
-      </w:r>
-      <w:r>
-        <w:rPr>
-          <w:rFonts w:ascii="Courier New" w:eastAsia="Courier New" w:hAnsi="Courier New" w:cs="Courier New"/>
-          <w:lang w:val="pl-PL"/>
-        </w:rPr>
-        <w:t>&lt;ileProstokatow&gt;</w:t>
-      </w:r>
-      <w:r>
-        <w:rPr>
-          <w:lang w:val="pl-PL"/>
-        </w:rPr>
-        <w:t xml:space="preserve">. Po skończeniu wypisanie w jednej linie napisu „DONE”, w przypadku niepoprawnych danych „ERROR”. </w:t>
-      </w:r>
-    </w:p>
-    <w:p>
-      <w:pPr>
-        <w:ind w:left="-5"/>
-        <w:rPr>
-          <w:lang w:val="pl-PL"/>
-        </w:rPr>
-      </w:pPr>
-      <w:r>
-        <w:rPr>
-          <w:lang w:val="pl-PL"/>
-        </w:rPr>
-        <w:t xml:space="preserve">W kolejnych opisach takie wypisywanie odpowiedzi będzie skrótowo opisane jako </w:t>
-      </w:r>
-    </w:p>
-    <w:p>
-      <w:pPr>
-        <w:ind w:left="-5"/>
-      </w:pPr>
-      <w:r>
-        <w:t xml:space="preserve">DONE/ERROR. </w:t>
-      </w:r>
-    </w:p>
-    <w:p>
-      <w:pPr>
-        <w:spacing w:after="0" w:line="259" w:lineRule="auto"/>
-        <w:ind w:left="0" w:firstLine="0"/>
-      </w:pPr>
-      <w:r>
-        <w:t xml:space="preserve"> </w:t>
-      </w:r>
-    </w:p>
-    <w:p>
-      <w:pPr>
-        <w:pStyle w:val="Heading1"/>
-        <w:ind w:left="-5"/>
-      </w:pPr>
-      <w:proofErr w:type="spellStart"/>
-      <w:r>
-        <w:t>cr</w:t>
-      </w:r>
-      <w:r>
-        <w:t>eatePoint</w:t>
-      </w:r>
-      <w:proofErr w:type="spellEnd"/>
-      <w:r>
-        <w:t xml:space="preserve"> &lt;</w:t>
-      </w:r>
-      <w:proofErr w:type="spellStart"/>
-      <w:r>
-        <w:t>nrPozycji</w:t>
-      </w:r>
-      <w:proofErr w:type="spellEnd"/>
-      <w:r>
-        <w:t>&gt; &lt;x1&gt; &lt;y1&gt; == create</w:t>
+          <w:color w:val="auto"/>
+          <w:highlight w:val="green"/>
+          <w:lang w:val="pl-PL"/>
+        </w:rPr>
+        <w:t>== create</w:t>
+      </w:r>
+      <w:r>
+        <w:rPr>
+          <w:color w:val="auto"/>
+          <w:highlight w:val="green"/>
+          <w:lang w:val="pl-PL"/>
+        </w:rPr>
+        <w:t>Defs</w:t>
       </w:r>
       <w:bookmarkStart w:id="0" w:name="_GoBack"/>
       <w:bookmarkEnd w:id="0"/>
       <w:r>
-        <w:t xml:space="preserve"> </w:t>
+        <w:rPr>
+          <w:color w:val="auto"/>
+          <w:highlight w:val="green"/>
+          <w:lang w:val="pl-PL"/>
+        </w:rPr>
+        <w:t xml:space="preserve"> &lt;ileElementow&gt; ...</w:t>
+      </w:r>
+    </w:p>
+    <w:p>
+      <w:pPr>
+        <w:spacing w:after="0" w:line="259" w:lineRule="auto"/>
+        <w:ind w:left="0" w:firstLine="0"/>
+        <w:rPr>
+          <w:lang w:val="pl-PL"/>
+        </w:rPr>
+      </w:pPr>
+      <w:r>
+        <w:rPr>
+          <w:lang w:val="pl-PL"/>
+        </w:rPr>
+        <w:t xml:space="preserve"> </w:t>
+      </w:r>
+    </w:p>
+    <w:p>
+      <w:pPr>
+        <w:spacing w:after="0" w:line="259" w:lineRule="auto"/>
+        <w:ind w:left="0" w:firstLine="0"/>
+        <w:rPr>
+          <w:lang w:val="pl-PL"/>
+        </w:rPr>
+      </w:pPr>
+      <w:r>
+        <w:rPr>
+          <w:lang w:val="pl-PL"/>
+        </w:rPr>
+        <w:t>///////////////////////////////////////// PUNKT ////////////////////////////////////////////////////////////////////////////////</w:t>
+      </w:r>
+    </w:p>
+    <w:p>
+      <w:pPr>
+        <w:ind w:left="-5"/>
+        <w:rPr>
+          <w:lang w:val="pl-PL"/>
+        </w:rPr>
+      </w:pPr>
+      <w:r>
+        <w:rPr>
+          <w:lang w:val="pl-PL"/>
+        </w:rPr>
+        <w:t xml:space="preserve">Stworzenie tablicy punktów o długości </w:t>
+      </w:r>
+      <w:r>
+        <w:rPr>
+          <w:rFonts w:ascii="Courier New" w:eastAsia="Courier New" w:hAnsi="Courier New" w:cs="Courier New"/>
+          <w:lang w:val="pl-PL"/>
+        </w:rPr>
+        <w:t xml:space="preserve">&lt;ilePunktow&gt; </w:t>
+      </w:r>
+      <w:r>
+        <w:rPr>
+          <w:lang w:val="pl-PL"/>
+        </w:rPr>
+        <w:t xml:space="preserve">oraz tablicy prostokątów o długości </w:t>
+      </w:r>
+      <w:r>
+        <w:rPr>
+          <w:rFonts w:ascii="Courier New" w:eastAsia="Courier New" w:hAnsi="Courier New" w:cs="Courier New"/>
+          <w:lang w:val="pl-PL"/>
+        </w:rPr>
+        <w:t>&lt;ileProstokatow&gt;</w:t>
+      </w:r>
+      <w:r>
+        <w:rPr>
+          <w:lang w:val="pl-PL"/>
+        </w:rPr>
+        <w:t xml:space="preserve">. Po skończeniu wypisanie w jednej linie napisu „DONE”, w przypadku niepoprawnych danych „ERROR”. </w:t>
+      </w:r>
+    </w:p>
+    <w:p>
+      <w:pPr>
+        <w:ind w:left="-5"/>
+        <w:rPr>
+          <w:lang w:val="pl-PL"/>
+        </w:rPr>
+      </w:pPr>
+      <w:r>
+        <w:rPr>
+          <w:lang w:val="pl-PL"/>
+        </w:rPr>
+        <w:t xml:space="preserve">W kolejnych opisach takie wypisywanie odpowiedzi będzie skrótowo opisane jako </w:t>
+      </w:r>
+    </w:p>
+    <w:p>
+      <w:pPr>
+        <w:ind w:left="-5"/>
+      </w:pPr>
+      <w:r>
+        <w:t xml:space="preserve">DONE/ERROR. </w:t>
+      </w:r>
+    </w:p>
+    <w:p>
+      <w:pPr>
+        <w:spacing w:after="0" w:line="259" w:lineRule="auto"/>
+        <w:ind w:left="0" w:firstLine="0"/>
+      </w:pPr>
+      <w:r>
+        <w:t xml:space="preserve"> </w:t>
+      </w:r>
+    </w:p>
+    <w:p>
+      <w:pPr>
+        <w:pStyle w:val="Heading1"/>
+        <w:ind w:left="-5"/>
+      </w:pPr>
+      <w:r>
+        <w:t>cr</w:t>
+      </w:r>
+      <w:r>
+        <w:t xml:space="preserve">eatePoint &lt;nrPozycji&gt; &lt;x1&gt; &lt;y1&gt; == create </w:t>
       </w:r>
     </w:p>
     <w:p>
@@ -586,38 +562,12 @@
         <w:pStyle w:val="Heading1"/>
         <w:ind w:left="-5"/>
       </w:pPr>
-      <w:proofErr w:type="spellStart"/>
-      <w:r>
-        <w:t>createPointCopy</w:t>
-      </w:r>
-      <w:proofErr w:type="spellEnd"/>
-      <w:r>
-        <w:t xml:space="preserve"> &lt;</w:t>
-      </w:r>
-      <w:proofErr w:type="spellStart"/>
-      <w:r>
-        <w:t>nrPozycji</w:t>
-      </w:r>
-      <w:proofErr w:type="spellEnd"/>
-      <w:r>
-        <w:t>&gt; &lt;</w:t>
-      </w:r>
-      <w:proofErr w:type="spellStart"/>
-      <w:r>
-        <w:t>nrPozycjiSkad</w:t>
-      </w:r>
-      <w:proofErr w:type="spellEnd"/>
-      <w:r>
-        <w:t xml:space="preserve">&gt; </w:t>
-      </w:r>
-      <w:r>
-        <w:t xml:space="preserve">== </w:t>
-      </w:r>
-      <w:proofErr w:type="spellStart"/>
-      <w:r>
-        <w:t>createCopy</w:t>
-      </w:r>
-      <w:proofErr w:type="spellEnd"/>
+      <w:r>
+        <w:t xml:space="preserve">createPointCopy &lt;nrPozycji&gt; &lt;nrPozycjiSkad&gt; </w:t>
+      </w:r>
+      <w:r>
+        <w:t>== createCopy</w:t>
+      </w:r>
     </w:p>
     <w:p>
       <w:pPr>
@@ -697,29 +647,23 @@
     <w:p>
       <w:pPr>
         <w:ind w:left="-5"/>
-        <w:rPr>
-          <w:lang w:val="pl-PL"/>
-        </w:rPr>
-      </w:pPr>
-      <w:r>
-        <w:rPr>
-          <w:lang w:val="pl-PL"/>
-        </w:rPr>
-        <w:t xml:space="preserve">Ustawienie wartości współrzędnych dla punktu z &lt;nrPozycji&gt;. DONE/ERROR </w:t>
-      </w:r>
-    </w:p>
-    <w:p>
-      <w:pPr>
-        <w:spacing w:after="0" w:line="259" w:lineRule="auto"/>
-        <w:ind w:left="0" w:firstLine="0"/>
-        <w:rPr>
-          <w:lang w:val="pl-PL"/>
-        </w:rPr>
-      </w:pPr>
-      <w:r>
-        <w:rPr>
-          <w:lang w:val="pl-PL"/>
-        </w:rPr>
+      </w:pPr>
+      <w:r>
+        <w:rPr>
+          <w:lang w:val="pl-PL"/>
+        </w:rPr>
+        <w:t xml:space="preserve">Ustawienie wartości współrzędnych dla punktu z &lt;nrPozycji&gt;. </w:t>
+      </w:r>
+      <w:r>
+        <w:t xml:space="preserve">DONE/ERROR </w:t>
+      </w:r>
+    </w:p>
+    <w:p>
+      <w:pPr>
+        <w:spacing w:after="0" w:line="259" w:lineRule="auto"/>
+        <w:ind w:left="0" w:firstLine="0"/>
+      </w:pPr>
+      <w:r>
         <w:t xml:space="preserve"> </w:t>
       </w:r>
     </w:p>
@@ -728,20 +672,17 @@
         <w:ind w:left="-5" w:right="4794"/>
         <w:rPr>
           <w:rFonts w:ascii="Courier New" w:eastAsia="Courier New" w:hAnsi="Courier New" w:cs="Courier New"/>
-          <w:lang w:val="pl-PL"/>
         </w:rPr>
       </w:pPr>
       <w:r>
         <w:rPr>
           <w:rFonts w:ascii="Courier New" w:eastAsia="Courier New" w:hAnsi="Courier New" w:cs="Courier New"/>
-          <w:lang w:val="pl-PL"/>
         </w:rPr>
         <w:t xml:space="preserve">getPointX &lt;nrPozycji&gt; </w:t>
       </w:r>
       <w:r>
         <w:rPr>
           <w:rFonts w:ascii="Courier New" w:eastAsia="Courier New" w:hAnsi="Courier New" w:cs="Courier New"/>
-          <w:lang w:val="pl-PL"/>
         </w:rPr>
         <w:t>== getVal</w:t>
       </w:r>
@@ -751,20 +692,17 @@
         <w:ind w:left="-5" w:right="4794"/>
         <w:rPr>
           <w:rFonts w:ascii="Courier New" w:eastAsia="Courier New" w:hAnsi="Courier New" w:cs="Courier New"/>
-          <w:lang w:val="pl-PL"/>
         </w:rPr>
       </w:pPr>
       <w:r>
         <w:rPr>
           <w:rFonts w:ascii="Courier New" w:eastAsia="Courier New" w:hAnsi="Courier New" w:cs="Courier New"/>
-          <w:lang w:val="pl-PL"/>
         </w:rPr>
         <w:t xml:space="preserve">getPointY &lt;nrPozycji&gt; </w:t>
       </w:r>
       <w:r>
         <w:rPr>
           <w:rFonts w:ascii="Courier New" w:eastAsia="Courier New" w:hAnsi="Courier New" w:cs="Courier New"/>
-          <w:lang w:val="pl-PL"/>
         </w:rPr>
         <w:t>== getVal</w:t>
       </w:r>
@@ -839,32 +777,11 @@
         <w:pStyle w:val="Heading1"/>
         <w:ind w:left="-5"/>
       </w:pPr>
-      <w:proofErr w:type="spellStart"/>
-      <w:r>
-        <w:t>createRectDouble</w:t>
-      </w:r>
-      <w:proofErr w:type="spellEnd"/>
-      <w:r>
-        <w:t xml:space="preserve"> &lt;</w:t>
-      </w:r>
-      <w:proofErr w:type="spellStart"/>
-      <w:r>
-        <w:t>nrPozycji</w:t>
-      </w:r>
-      <w:proofErr w:type="spellEnd"/>
-      <w:r>
-        <w:t>&gt; &lt;x1&gt; &lt;y1&gt; &lt;x2&gt; &lt;y2</w:t>
-      </w:r>
-      <w:proofErr w:type="gramStart"/>
-      <w:r>
-        <w:t xml:space="preserve">&gt; </w:t>
-      </w:r>
-      <w:r>
-        <w:t xml:space="preserve"> =</w:t>
-      </w:r>
-      <w:proofErr w:type="gramEnd"/>
-      <w:r>
-        <w:t>= create</w:t>
+      <w:r>
+        <w:t xml:space="preserve">createRectDouble &lt;nrPozycji&gt; &lt;x1&gt; &lt;y1&gt; &lt;x2&gt; &lt;y2&gt; </w:t>
+      </w:r>
+      <w:r>
+        <w:t xml:space="preserve"> == create</w:t>
       </w:r>
     </w:p>
     <w:p>
@@ -912,24 +829,11 @@
         <w:pStyle w:val="Heading1"/>
         <w:ind w:left="-5"/>
       </w:pPr>
-      <w:proofErr w:type="spellStart"/>
-      <w:r>
-        <w:t>createRectPoints</w:t>
-      </w:r>
-      <w:proofErr w:type="spellEnd"/>
-      <w:r>
-        <w:t xml:space="preserve"> &lt;</w:t>
-      </w:r>
-      <w:proofErr w:type="spellStart"/>
-      <w:r>
-        <w:t>nrP</w:t>
-      </w:r>
-      <w:r>
-        <w:t>ozycji</w:t>
-      </w:r>
-      <w:proofErr w:type="spellEnd"/>
-      <w:r>
-        <w:t>&gt; &lt;nrPunktu1&gt; &lt;nrPunktu2&gt;</w:t>
+      <w:r>
+        <w:t>createRectPoints &lt;nrP</w:t>
+      </w:r>
+      <w:r>
+        <w:t>ozycji&gt; &lt;nrPunktu1&gt; &lt;nrPunktu2&gt;</w:t>
       </w:r>
       <w:r>
         <w:t xml:space="preserve"> == create</w:t>
@@ -1157,21 +1061,8 @@
         </w:rPr>
         <w:t xml:space="preserve">Wypisanie informacji o prostokącie wg formatu z zadania. </w:t>
       </w:r>
-      <w:proofErr w:type="spellStart"/>
-      <w:r>
-        <w:t>Jeśli</w:t>
-      </w:r>
-      <w:proofErr w:type="spellEnd"/>
-      <w:r>
-        <w:t xml:space="preserve"> </w:t>
-      </w:r>
-      <w:proofErr w:type="spellStart"/>
-      <w:r>
-        <w:t>niemożliwe</w:t>
-      </w:r>
-      <w:proofErr w:type="spellEnd"/>
-      <w:r>
-        <w:t xml:space="preserve"> to ERROR. </w:t>
+      <w:r>
+        <w:t xml:space="preserve">Jeśli niemożliwe to ERROR. </w:t>
       </w:r>
     </w:p>
     <w:sectPr>
@@ -1946,7 +1837,7 @@
 </file>
 
 <file path=customXml/itemProps1.xml><?xml version="1.0" encoding="utf-8"?>
-<ds:datastoreItem xmlns:ds="http://schemas.openxmlformats.org/officeDocument/2006/customXml" ds:itemID="{7DA21A14-35C0-4228-BE12-A4CD60B6CDAA}">
+<ds:datastoreItem xmlns:ds="http://schemas.openxmlformats.org/officeDocument/2006/customXml" ds:itemID="{48AD3EA5-7070-4B76-998D-98ABEF38E57E}">
   <ds:schemaRefs>
     <ds:schemaRef ds:uri="http://schemas.openxmlformats.org/officeDocument/2006/bibliography"/>
   </ds:schemaRefs>

</xml_diff>

<commit_message>
Create SetPointHandler as a close of createPoint
</commit_message>
<xml_diff>
--- a/ZMPO-Lista2.docx
+++ b/ZMPO-Lista2.docx
@@ -235,8 +235,37 @@
       <w:pPr>
         <w:ind w:left="-5"/>
       </w:pPr>
-      <w:r>
-        <w:t xml:space="preserve">CRectangle(CPoint(x1,y1),CPoint(x2,y2)) </w:t>
+      <w:proofErr w:type="spellStart"/>
+      <w:r>
+        <w:t>CRectangle</w:t>
+      </w:r>
+      <w:proofErr w:type="spellEnd"/>
+      <w:r>
+        <w:t>(</w:t>
+      </w:r>
+      <w:proofErr w:type="spellStart"/>
+      <w:r>
+        <w:t>CPoint</w:t>
+      </w:r>
+      <w:proofErr w:type="spellEnd"/>
+      <w:r>
+        <w:t>(x</w:t>
+      </w:r>
+      <w:proofErr w:type="gramStart"/>
+      <w:r>
+        <w:t>1,y</w:t>
+      </w:r>
+      <w:proofErr w:type="gramEnd"/>
+      <w:r>
+        <w:t>1),</w:t>
+      </w:r>
+      <w:proofErr w:type="spellStart"/>
+      <w:r>
+        <w:t>CPoint</w:t>
+      </w:r>
+      <w:proofErr w:type="spellEnd"/>
+      <w:r>
+        <w:t xml:space="preserve">(x2,y2)) </w:t>
       </w:r>
     </w:p>
     <w:p>
@@ -393,151 +422,590 @@
         </w:rPr>
         <w:t>Defs</w:t>
       </w:r>
+      <w:r>
+        <w:rPr>
+          <w:color w:val="auto"/>
+          <w:highlight w:val="green"/>
+          <w:lang w:val="pl-PL"/>
+        </w:rPr>
+        <w:t xml:space="preserve"> &lt;ileElementow&gt; ...</w:t>
+      </w:r>
+    </w:p>
+    <w:p>
+      <w:pPr>
+        <w:spacing w:after="0" w:line="259" w:lineRule="auto"/>
+        <w:ind w:left="0" w:firstLine="0"/>
+        <w:rPr>
+          <w:lang w:val="pl-PL"/>
+        </w:rPr>
+      </w:pPr>
+      <w:r>
+        <w:rPr>
+          <w:lang w:val="pl-PL"/>
+        </w:rPr>
+        <w:t xml:space="preserve"> </w:t>
+      </w:r>
+    </w:p>
+    <w:p>
+      <w:pPr>
+        <w:spacing w:after="0" w:line="259" w:lineRule="auto"/>
+        <w:ind w:left="0" w:firstLine="0"/>
+        <w:rPr>
+          <w:highlight w:val="green"/>
+          <w:lang w:val="pl-PL"/>
+        </w:rPr>
+      </w:pPr>
+      <w:r>
+        <w:rPr>
+          <w:highlight w:val="green"/>
+          <w:lang w:val="pl-PL"/>
+        </w:rPr>
+        <w:t>///////////////////////////////////////// PUNKT ////////////////////////////////////////////////////////////////////////////////</w:t>
+      </w:r>
+    </w:p>
+    <w:p>
+      <w:pPr>
+        <w:ind w:left="-5"/>
+        <w:rPr>
+          <w:highlight w:val="green"/>
+          <w:lang w:val="pl-PL"/>
+        </w:rPr>
+      </w:pPr>
+      <w:r>
+        <w:rPr>
+          <w:highlight w:val="green"/>
+          <w:lang w:val="pl-PL"/>
+        </w:rPr>
+        <w:t xml:space="preserve">Stworzenie tablicy punktów o długości </w:t>
+      </w:r>
+      <w:r>
+        <w:rPr>
+          <w:rFonts w:ascii="Courier New" w:eastAsia="Courier New" w:hAnsi="Courier New" w:cs="Courier New"/>
+          <w:highlight w:val="green"/>
+          <w:lang w:val="pl-PL"/>
+        </w:rPr>
+        <w:t xml:space="preserve">&lt;ilePunktow&gt; </w:t>
+      </w:r>
+      <w:r>
+        <w:rPr>
+          <w:highlight w:val="green"/>
+          <w:lang w:val="pl-PL"/>
+        </w:rPr>
+        <w:t xml:space="preserve">oraz tablicy prostokątów o długości </w:t>
+      </w:r>
+      <w:r>
+        <w:rPr>
+          <w:rFonts w:ascii="Courier New" w:eastAsia="Courier New" w:hAnsi="Courier New" w:cs="Courier New"/>
+          <w:highlight w:val="green"/>
+          <w:lang w:val="pl-PL"/>
+        </w:rPr>
+        <w:t>&lt;ileProstokatow&gt;</w:t>
+      </w:r>
+      <w:r>
+        <w:rPr>
+          <w:highlight w:val="green"/>
+          <w:lang w:val="pl-PL"/>
+        </w:rPr>
+        <w:t xml:space="preserve">. Po skończeniu wypisanie w jednej linie napisu „DONE”, w przypadku niepoprawnych danych „ERROR”. </w:t>
+      </w:r>
+    </w:p>
+    <w:p>
+      <w:pPr>
+        <w:ind w:left="-5"/>
+        <w:rPr>
+          <w:highlight w:val="green"/>
+          <w:lang w:val="pl-PL"/>
+        </w:rPr>
+      </w:pPr>
+      <w:r>
+        <w:rPr>
+          <w:highlight w:val="green"/>
+          <w:lang w:val="pl-PL"/>
+        </w:rPr>
+        <w:t xml:space="preserve">W kolejnych opisach takie wypisywanie odpowiedzi będzie skrótowo opisane jako </w:t>
+      </w:r>
+    </w:p>
+    <w:p>
+      <w:pPr>
+        <w:ind w:left="-5"/>
+        <w:rPr>
+          <w:highlight w:val="green"/>
+        </w:rPr>
+      </w:pPr>
+      <w:r>
+        <w:rPr>
+          <w:highlight w:val="green"/>
+        </w:rPr>
+        <w:t xml:space="preserve">DONE/ERROR. </w:t>
+      </w:r>
+    </w:p>
+    <w:p>
+      <w:pPr>
+        <w:spacing w:after="0" w:line="259" w:lineRule="auto"/>
+        <w:ind w:left="0" w:firstLine="0"/>
+        <w:rPr>
+          <w:highlight w:val="green"/>
+        </w:rPr>
+      </w:pPr>
+      <w:r>
+        <w:rPr>
+          <w:highlight w:val="green"/>
+        </w:rPr>
+        <w:t xml:space="preserve"> </w:t>
+      </w:r>
+    </w:p>
+    <w:p>
+      <w:pPr>
+        <w:pStyle w:val="Heading1"/>
+        <w:ind w:left="-5"/>
+      </w:pPr>
+      <w:proofErr w:type="spellStart"/>
+      <w:r>
+        <w:rPr>
+          <w:highlight w:val="green"/>
+        </w:rPr>
+        <w:t>cr</w:t>
+      </w:r>
+      <w:r>
+        <w:rPr>
+          <w:highlight w:val="green"/>
+        </w:rPr>
+        <w:t>eatePoint</w:t>
+      </w:r>
+      <w:proofErr w:type="spellEnd"/>
+      <w:r>
+        <w:rPr>
+          <w:highlight w:val="green"/>
+        </w:rPr>
+        <w:t xml:space="preserve"> &lt;</w:t>
+      </w:r>
+      <w:proofErr w:type="spellStart"/>
+      <w:r>
+        <w:rPr>
+          <w:highlight w:val="green"/>
+        </w:rPr>
+        <w:t>nrPozycji</w:t>
+      </w:r>
+      <w:proofErr w:type="spellEnd"/>
+      <w:r>
+        <w:rPr>
+          <w:highlight w:val="green"/>
+        </w:rPr>
+        <w:t>&gt; &lt;x1&gt; &lt;y1&gt; == create</w:t>
+      </w:r>
+      <w:r>
+        <w:t xml:space="preserve"> </w:t>
+      </w:r>
+    </w:p>
+    <w:p>
+      <w:pPr>
+        <w:spacing w:after="0" w:line="259" w:lineRule="auto"/>
+        <w:ind w:left="0" w:firstLine="0"/>
+      </w:pPr>
+      <w:r>
+        <w:t xml:space="preserve"> </w:t>
+      </w:r>
+    </w:p>
+    <w:p>
+      <w:pPr>
+        <w:ind w:left="-5"/>
+        <w:rPr>
+          <w:lang w:val="pl-PL"/>
+        </w:rPr>
+      </w:pPr>
+      <w:r>
+        <w:rPr>
+          <w:lang w:val="pl-PL"/>
+        </w:rPr>
+        <w:t xml:space="preserve">Stworzenie w pozycji &lt;nrPozycji&gt;  punktu za pomocą konstruktora z danych x1, y1. </w:t>
+      </w:r>
+    </w:p>
+    <w:p>
+      <w:pPr>
+        <w:ind w:left="-5"/>
+      </w:pPr>
+      <w:r>
+        <w:t xml:space="preserve">DONE/ERROR </w:t>
+      </w:r>
+    </w:p>
+    <w:p>
+      <w:pPr>
+        <w:spacing w:after="0" w:line="259" w:lineRule="auto"/>
+        <w:ind w:left="0" w:firstLine="0"/>
+      </w:pPr>
+      <w:r>
+        <w:t xml:space="preserve"> </w:t>
+      </w:r>
+    </w:p>
+    <w:p>
+      <w:pPr>
+        <w:pStyle w:val="Heading1"/>
+        <w:ind w:left="-5"/>
+      </w:pPr>
+      <w:proofErr w:type="spellStart"/>
+      <w:r>
+        <w:t>createPointCopy</w:t>
+      </w:r>
+      <w:proofErr w:type="spellEnd"/>
+      <w:r>
+        <w:t xml:space="preserve"> &lt;</w:t>
+      </w:r>
+      <w:proofErr w:type="spellStart"/>
+      <w:r>
+        <w:t>nrPozycji</w:t>
+      </w:r>
+      <w:proofErr w:type="spellEnd"/>
+      <w:r>
+        <w:t>&gt; &lt;</w:t>
+      </w:r>
+      <w:proofErr w:type="spellStart"/>
+      <w:r>
+        <w:t>nrPozycjiSkad</w:t>
+      </w:r>
+      <w:proofErr w:type="spellEnd"/>
+      <w:r>
+        <w:t xml:space="preserve">&gt; </w:t>
+      </w:r>
+      <w:r>
+        <w:t xml:space="preserve">== </w:t>
+      </w:r>
+      <w:proofErr w:type="spellStart"/>
+      <w:r>
+        <w:t>createCopy</w:t>
+      </w:r>
+      <w:proofErr w:type="spellEnd"/>
+    </w:p>
+    <w:p>
+      <w:pPr>
+        <w:spacing w:after="3" w:line="259" w:lineRule="auto"/>
+        <w:ind w:left="0" w:firstLine="0"/>
+      </w:pPr>
+      <w:r>
+        <w:t xml:space="preserve"> </w:t>
+      </w:r>
+    </w:p>
+    <w:p>
+      <w:pPr>
+        <w:ind w:left="-5"/>
+        <w:rPr>
+          <w:lang w:val="pl-PL"/>
+        </w:rPr>
+      </w:pPr>
+      <w:r>
+        <w:rPr>
+          <w:lang w:val="pl-PL"/>
+        </w:rPr>
+        <w:t xml:space="preserve">Stworzenie w pozycji &lt;nrPozycji&gt;  punktu za pomocą konstruktora kopiującego z pozycji &lt;nrPozycjiSkad&gt;. DONE/ERROR </w:t>
+      </w:r>
+    </w:p>
+    <w:p>
+      <w:pPr>
+        <w:spacing w:after="0" w:line="259" w:lineRule="auto"/>
+        <w:ind w:left="0" w:firstLine="0"/>
+        <w:rPr>
+          <w:lang w:val="pl-PL"/>
+        </w:rPr>
+      </w:pPr>
+      <w:r>
+        <w:rPr>
+          <w:lang w:val="pl-PL"/>
+        </w:rPr>
+        <w:t xml:space="preserve"> </w:t>
+      </w:r>
+    </w:p>
+    <w:p>
+      <w:pPr>
+        <w:pStyle w:val="Heading1"/>
+        <w:ind w:left="-5"/>
+        <w:rPr>
+          <w:highlight w:val="yellow"/>
+          <w:lang w:val="pl-PL"/>
+        </w:rPr>
+      </w:pPr>
+      <w:r>
+        <w:rPr>
+          <w:highlight w:val="yellow"/>
+          <w:lang w:val="pl-PL"/>
+        </w:rPr>
+        <w:lastRenderedPageBreak/>
+        <w:t xml:space="preserve">setPoint &lt;nrPozycji&gt; &lt;x1&gt; &lt;y1&gt; </w:t>
+      </w:r>
+      <w:r>
+        <w:rPr>
+          <w:highlight w:val="yellow"/>
+          <w:lang w:val="pl-PL"/>
+        </w:rPr>
+        <w:t>== setValue</w:t>
+      </w:r>
       <w:bookmarkStart w:id="0" w:name="_GoBack"/>
       <w:bookmarkEnd w:id="0"/>
-      <w:r>
-        <w:rPr>
-          <w:color w:val="auto"/>
-          <w:highlight w:val="green"/>
-          <w:lang w:val="pl-PL"/>
-        </w:rPr>
-        <w:t xml:space="preserve"> &lt;ileElementow&gt; ...</w:t>
-      </w:r>
-    </w:p>
-    <w:p>
-      <w:pPr>
-        <w:spacing w:after="0" w:line="259" w:lineRule="auto"/>
-        <w:ind w:left="0" w:firstLine="0"/>
-        <w:rPr>
-          <w:lang w:val="pl-PL"/>
-        </w:rPr>
-      </w:pPr>
-      <w:r>
-        <w:rPr>
-          <w:lang w:val="pl-PL"/>
-        </w:rPr>
-        <w:t xml:space="preserve"> </w:t>
-      </w:r>
-    </w:p>
-    <w:p>
-      <w:pPr>
-        <w:spacing w:after="0" w:line="259" w:lineRule="auto"/>
-        <w:ind w:left="0" w:firstLine="0"/>
-        <w:rPr>
-          <w:lang w:val="pl-PL"/>
-        </w:rPr>
-      </w:pPr>
-      <w:r>
-        <w:rPr>
-          <w:lang w:val="pl-PL"/>
-        </w:rPr>
-        <w:t>///////////////////////////////////////// PUNKT ////////////////////////////////////////////////////////////////////////////////</w:t>
-      </w:r>
-    </w:p>
-    <w:p>
-      <w:pPr>
-        <w:ind w:left="-5"/>
-        <w:rPr>
-          <w:lang w:val="pl-PL"/>
-        </w:rPr>
-      </w:pPr>
-      <w:r>
-        <w:rPr>
-          <w:lang w:val="pl-PL"/>
-        </w:rPr>
-        <w:t xml:space="preserve">Stworzenie tablicy punktów o długości </w:t>
-      </w:r>
-      <w:r>
-        <w:rPr>
-          <w:rFonts w:ascii="Courier New" w:eastAsia="Courier New" w:hAnsi="Courier New" w:cs="Courier New"/>
-          <w:lang w:val="pl-PL"/>
-        </w:rPr>
-        <w:t xml:space="preserve">&lt;ilePunktow&gt; </w:t>
-      </w:r>
-      <w:r>
-        <w:rPr>
-          <w:lang w:val="pl-PL"/>
-        </w:rPr>
-        <w:t xml:space="preserve">oraz tablicy prostokątów o długości </w:t>
-      </w:r>
-      <w:r>
-        <w:rPr>
-          <w:rFonts w:ascii="Courier New" w:eastAsia="Courier New" w:hAnsi="Courier New" w:cs="Courier New"/>
-          <w:lang w:val="pl-PL"/>
-        </w:rPr>
-        <w:t>&lt;ileProstokatow&gt;</w:t>
-      </w:r>
-      <w:r>
-        <w:rPr>
-          <w:lang w:val="pl-PL"/>
-        </w:rPr>
-        <w:t xml:space="preserve">. Po skończeniu wypisanie w jednej linie napisu „DONE”, w przypadku niepoprawnych danych „ERROR”. </w:t>
-      </w:r>
-    </w:p>
-    <w:p>
-      <w:pPr>
-        <w:ind w:left="-5"/>
-        <w:rPr>
-          <w:lang w:val="pl-PL"/>
-        </w:rPr>
-      </w:pPr>
-      <w:r>
-        <w:rPr>
-          <w:lang w:val="pl-PL"/>
-        </w:rPr>
-        <w:t xml:space="preserve">W kolejnych opisach takie wypisywanie odpowiedzi będzie skrótowo opisane jako </w:t>
-      </w:r>
-    </w:p>
-    <w:p>
-      <w:pPr>
-        <w:ind w:left="-5"/>
-      </w:pPr>
-      <w:r>
-        <w:t xml:space="preserve">DONE/ERROR. </w:t>
-      </w:r>
-    </w:p>
-    <w:p>
-      <w:pPr>
-        <w:spacing w:after="0" w:line="259" w:lineRule="auto"/>
-        <w:ind w:left="0" w:firstLine="0"/>
-      </w:pPr>
-      <w:r>
-        <w:t xml:space="preserve"> </w:t>
-      </w:r>
+    </w:p>
+    <w:p>
+      <w:pPr>
+        <w:spacing w:after="4" w:line="259" w:lineRule="auto"/>
+        <w:ind w:left="0" w:firstLine="0"/>
+        <w:rPr>
+          <w:highlight w:val="yellow"/>
+          <w:lang w:val="pl-PL"/>
+        </w:rPr>
+      </w:pPr>
+      <w:r>
+        <w:rPr>
+          <w:highlight w:val="yellow"/>
+          <w:lang w:val="pl-PL"/>
+        </w:rPr>
+        <w:t xml:space="preserve"> </w:t>
+      </w:r>
+    </w:p>
+    <w:p>
+      <w:pPr>
+        <w:ind w:left="-5"/>
+      </w:pPr>
+      <w:r>
+        <w:rPr>
+          <w:highlight w:val="yellow"/>
+          <w:lang w:val="pl-PL"/>
+        </w:rPr>
+        <w:t xml:space="preserve">Ustawienie wartości współrzędnych dla punktu z &lt;nrPozycji&gt;. </w:t>
+      </w:r>
+      <w:r>
+        <w:rPr>
+          <w:highlight w:val="yellow"/>
+        </w:rPr>
+        <w:t>DONE/ERROR</w:t>
+      </w:r>
+      <w:r>
+        <w:t xml:space="preserve"> </w:t>
+      </w:r>
+    </w:p>
+    <w:p>
+      <w:pPr>
+        <w:spacing w:after="0" w:line="259" w:lineRule="auto"/>
+        <w:ind w:left="0" w:firstLine="0"/>
+      </w:pPr>
+      <w:r>
+        <w:t xml:space="preserve"> </w:t>
+      </w:r>
+    </w:p>
+    <w:p>
+      <w:pPr>
+        <w:ind w:left="-5" w:right="4794"/>
+        <w:rPr>
+          <w:rFonts w:ascii="Courier New" w:eastAsia="Courier New" w:hAnsi="Courier New" w:cs="Courier New"/>
+        </w:rPr>
+      </w:pPr>
+      <w:proofErr w:type="spellStart"/>
+      <w:r>
+        <w:rPr>
+          <w:rFonts w:ascii="Courier New" w:eastAsia="Courier New" w:hAnsi="Courier New" w:cs="Courier New"/>
+        </w:rPr>
+        <w:t>getPointX</w:t>
+      </w:r>
+      <w:proofErr w:type="spellEnd"/>
+      <w:r>
+        <w:rPr>
+          <w:rFonts w:ascii="Courier New" w:eastAsia="Courier New" w:hAnsi="Courier New" w:cs="Courier New"/>
+        </w:rPr>
+        <w:t xml:space="preserve"> &lt;</w:t>
+      </w:r>
+      <w:proofErr w:type="spellStart"/>
+      <w:r>
+        <w:rPr>
+          <w:rFonts w:ascii="Courier New" w:eastAsia="Courier New" w:hAnsi="Courier New" w:cs="Courier New"/>
+        </w:rPr>
+        <w:t>nrPozycji</w:t>
+      </w:r>
+      <w:proofErr w:type="spellEnd"/>
+      <w:r>
+        <w:rPr>
+          <w:rFonts w:ascii="Courier New" w:eastAsia="Courier New" w:hAnsi="Courier New" w:cs="Courier New"/>
+        </w:rPr>
+        <w:t xml:space="preserve">&gt; </w:t>
+      </w:r>
+      <w:r>
+        <w:rPr>
+          <w:rFonts w:ascii="Courier New" w:eastAsia="Courier New" w:hAnsi="Courier New" w:cs="Courier New"/>
+        </w:rPr>
+        <w:t xml:space="preserve">== </w:t>
+      </w:r>
+      <w:proofErr w:type="spellStart"/>
+      <w:r>
+        <w:rPr>
+          <w:rFonts w:ascii="Courier New" w:eastAsia="Courier New" w:hAnsi="Courier New" w:cs="Courier New"/>
+        </w:rPr>
+        <w:t>getVal</w:t>
+      </w:r>
+      <w:proofErr w:type="spellEnd"/>
+    </w:p>
+    <w:p>
+      <w:pPr>
+        <w:ind w:left="-5" w:right="4794"/>
+        <w:rPr>
+          <w:rFonts w:ascii="Courier New" w:eastAsia="Courier New" w:hAnsi="Courier New" w:cs="Courier New"/>
+        </w:rPr>
+      </w:pPr>
+      <w:proofErr w:type="spellStart"/>
+      <w:r>
+        <w:rPr>
+          <w:rFonts w:ascii="Courier New" w:eastAsia="Courier New" w:hAnsi="Courier New" w:cs="Courier New"/>
+        </w:rPr>
+        <w:t>getPointY</w:t>
+      </w:r>
+      <w:proofErr w:type="spellEnd"/>
+      <w:r>
+        <w:rPr>
+          <w:rFonts w:ascii="Courier New" w:eastAsia="Courier New" w:hAnsi="Courier New" w:cs="Courier New"/>
+        </w:rPr>
+        <w:t xml:space="preserve"> &lt;</w:t>
+      </w:r>
+      <w:proofErr w:type="spellStart"/>
+      <w:r>
+        <w:rPr>
+          <w:rFonts w:ascii="Courier New" w:eastAsia="Courier New" w:hAnsi="Courier New" w:cs="Courier New"/>
+        </w:rPr>
+        <w:t>nrPozycji</w:t>
+      </w:r>
+      <w:proofErr w:type="spellEnd"/>
+      <w:r>
+        <w:rPr>
+          <w:rFonts w:ascii="Courier New" w:eastAsia="Courier New" w:hAnsi="Courier New" w:cs="Courier New"/>
+        </w:rPr>
+        <w:t xml:space="preserve">&gt; </w:t>
+      </w:r>
+      <w:r>
+        <w:rPr>
+          <w:rFonts w:ascii="Courier New" w:eastAsia="Courier New" w:hAnsi="Courier New" w:cs="Courier New"/>
+        </w:rPr>
+        <w:t xml:space="preserve">== </w:t>
+      </w:r>
+      <w:proofErr w:type="spellStart"/>
+      <w:r>
+        <w:rPr>
+          <w:rFonts w:ascii="Courier New" w:eastAsia="Courier New" w:hAnsi="Courier New" w:cs="Courier New"/>
+        </w:rPr>
+        <w:t>getVal</w:t>
+      </w:r>
+      <w:proofErr w:type="spellEnd"/>
+    </w:p>
+    <w:p>
+      <w:pPr>
+        <w:ind w:left="-5" w:right="4794"/>
+        <w:rPr>
+          <w:lang w:val="pl-PL"/>
+        </w:rPr>
+      </w:pPr>
+      <w:r>
+        <w:rPr>
+          <w:lang w:val="pl-PL"/>
+        </w:rPr>
+        <w:t>Wypisanie</w:t>
+      </w:r>
+      <w:r>
+        <w:rPr>
+          <w:lang w:val="pl-PL"/>
+        </w:rPr>
+        <w:t xml:space="preserve"> odpowiedniej wartości punktu z  &lt;</w:t>
+      </w:r>
+      <w:r>
+        <w:rPr>
+          <w:lang w:val="pl-PL"/>
+        </w:rPr>
+        <w:t>nrPozycji&gt;. Jeśli niemożliwe to ERROR.</w:t>
+      </w:r>
+    </w:p>
+    <w:p>
+      <w:pPr>
+        <w:spacing w:after="0" w:line="259" w:lineRule="auto"/>
+        <w:ind w:left="0" w:firstLine="0"/>
+        <w:rPr>
+          <w:lang w:val="pl-PL"/>
+        </w:rPr>
+      </w:pPr>
+      <w:r>
+        <w:rPr>
+          <w:lang w:val="pl-PL"/>
+        </w:rPr>
+        <w:t xml:space="preserve"> </w:t>
+      </w:r>
+    </w:p>
+    <w:p>
+      <w:pPr>
+        <w:spacing w:after="0" w:line="259" w:lineRule="auto"/>
+        <w:ind w:left="0" w:firstLine="0"/>
+        <w:rPr>
+          <w:lang w:val="pl-PL"/>
+        </w:rPr>
+      </w:pPr>
+      <w:r>
+        <w:rPr>
+          <w:lang w:val="pl-PL"/>
+        </w:rPr>
+        <w:t>///////////////////////////////// PROSTOKAT ///////////////////////////////////////////////////////////////////</w:t>
+      </w:r>
+    </w:p>
+    <w:p>
+      <w:pPr>
+        <w:spacing w:after="0" w:line="259" w:lineRule="auto"/>
+        <w:ind w:left="0" w:firstLine="0"/>
+        <w:rPr>
+          <w:lang w:val="pl-PL"/>
+        </w:rPr>
+      </w:pPr>
     </w:p>
     <w:p>
       <w:pPr>
         <w:pStyle w:val="Heading1"/>
         <w:ind w:left="-5"/>
       </w:pPr>
-      <w:r>
-        <w:t>cr</w:t>
-      </w:r>
-      <w:r>
-        <w:t xml:space="preserve">eatePoint &lt;nrPozycji&gt; &lt;x1&gt; &lt;y1&gt; == create </w:t>
-      </w:r>
-    </w:p>
-    <w:p>
-      <w:pPr>
-        <w:spacing w:after="0" w:line="259" w:lineRule="auto"/>
-        <w:ind w:left="0" w:firstLine="0"/>
-      </w:pPr>
-      <w:r>
-        <w:t xml:space="preserve"> </w:t>
-      </w:r>
-    </w:p>
-    <w:p>
-      <w:pPr>
-        <w:ind w:left="-5"/>
-        <w:rPr>
-          <w:lang w:val="pl-PL"/>
-        </w:rPr>
-      </w:pPr>
-      <w:r>
-        <w:rPr>
-          <w:lang w:val="pl-PL"/>
-        </w:rPr>
-        <w:t xml:space="preserve">Stworzenie w pozycji &lt;nrPozycji&gt;  punktu za pomocą konstruktora z danych x1, y1. </w:t>
+      <w:proofErr w:type="spellStart"/>
+      <w:r>
+        <w:t>createRectDouble</w:t>
+      </w:r>
+      <w:proofErr w:type="spellEnd"/>
+      <w:r>
+        <w:t xml:space="preserve"> &lt;</w:t>
+      </w:r>
+      <w:proofErr w:type="spellStart"/>
+      <w:r>
+        <w:t>nrPozycji</w:t>
+      </w:r>
+      <w:proofErr w:type="spellEnd"/>
+      <w:r>
+        <w:t>&gt; &lt;x1&gt; &lt;y1&gt; &lt;x2&gt; &lt;y2</w:t>
+      </w:r>
+      <w:proofErr w:type="gramStart"/>
+      <w:r>
+        <w:t xml:space="preserve">&gt; </w:t>
+      </w:r>
+      <w:r>
+        <w:t xml:space="preserve"> =</w:t>
+      </w:r>
+      <w:proofErr w:type="gramEnd"/>
+      <w:r>
+        <w:t>= create</w:t>
+      </w:r>
+    </w:p>
+    <w:p>
+      <w:pPr>
+        <w:spacing w:after="0" w:line="259" w:lineRule="auto"/>
+        <w:ind w:left="0" w:firstLine="0"/>
+      </w:pPr>
+      <w:r>
+        <w:t xml:space="preserve"> </w:t>
+      </w:r>
+    </w:p>
+    <w:p>
+      <w:pPr>
+        <w:ind w:left="-5"/>
+        <w:rPr>
+          <w:lang w:val="pl-PL"/>
+        </w:rPr>
+      </w:pPr>
+      <w:r>
+        <w:rPr>
+          <w:lang w:val="pl-PL"/>
+        </w:rPr>
+        <w:t xml:space="preserve">Stworzenie w pozycji &lt;nrPozycji&gt;  prostokąta za pomocą konstruktora z danych x1, y1,x2,y2. </w:t>
       </w:r>
     </w:p>
     <w:p>
@@ -562,34 +1030,188 @@
         <w:pStyle w:val="Heading1"/>
         <w:ind w:left="-5"/>
       </w:pPr>
-      <w:r>
-        <w:t xml:space="preserve">createPointCopy &lt;nrPozycji&gt; &lt;nrPozycjiSkad&gt; </w:t>
-      </w:r>
-      <w:r>
+      <w:proofErr w:type="spellStart"/>
+      <w:r>
+        <w:t>createRectPoints</w:t>
+      </w:r>
+      <w:proofErr w:type="spellEnd"/>
+      <w:r>
+        <w:t xml:space="preserve"> &lt;</w:t>
+      </w:r>
+      <w:proofErr w:type="spellStart"/>
+      <w:r>
+        <w:t>nrP</w:t>
+      </w:r>
+      <w:r>
+        <w:t>ozycji</w:t>
+      </w:r>
+      <w:proofErr w:type="spellEnd"/>
+      <w:r>
+        <w:t>&gt; &lt;nrPunktu1&gt; &lt;nrPunktu2&gt;</w:t>
+      </w:r>
+      <w:r>
+        <w:t xml:space="preserve"> == create</w:t>
+      </w:r>
+    </w:p>
+    <w:p>
+      <w:pPr>
+        <w:spacing w:after="3" w:line="259" w:lineRule="auto"/>
+        <w:ind w:left="0" w:firstLine="0"/>
+      </w:pPr>
+      <w:r>
+        <w:t xml:space="preserve"> </w:t>
+      </w:r>
+    </w:p>
+    <w:p>
+      <w:pPr>
+        <w:ind w:left="-5"/>
+        <w:rPr>
+          <w:lang w:val="pl-PL"/>
+        </w:rPr>
+      </w:pPr>
+      <w:r>
+        <w:rPr>
+          <w:lang w:val="pl-PL"/>
+        </w:rPr>
+        <w:t xml:space="preserve">Stworzenie w pozycji &lt;nrPozycji&gt;  prostokąta za pomocą konstruktora z użyciem punktów z pozycji &lt;nrPunktu1&gt; &lt;nrPunktu2&gt;. DONE/ERROR </w:t>
+      </w:r>
+    </w:p>
+    <w:p>
+      <w:pPr>
+        <w:spacing w:after="0" w:line="259" w:lineRule="auto"/>
+        <w:ind w:left="0" w:firstLine="0"/>
+        <w:rPr>
+          <w:lang w:val="pl-PL"/>
+        </w:rPr>
+      </w:pPr>
+      <w:r>
+        <w:rPr>
+          <w:lang w:val="pl-PL"/>
+        </w:rPr>
+        <w:t xml:space="preserve"> </w:t>
+      </w:r>
+    </w:p>
+    <w:p>
+      <w:pPr>
+        <w:pStyle w:val="Heading1"/>
+        <w:ind w:left="-5"/>
+        <w:rPr>
+          <w:lang w:val="pl-PL"/>
+        </w:rPr>
+      </w:pPr>
+      <w:r>
+        <w:rPr>
+          <w:lang w:val="pl-PL"/>
+        </w:rPr>
+        <w:t xml:space="preserve">createRectCopy &lt;nrPozycji&gt; &lt;nrPozycjiSkad&gt; </w:t>
+      </w:r>
+      <w:r>
+        <w:rPr>
+          <w:lang w:val="pl-PL"/>
+        </w:rPr>
         <w:t>== createCopy</w:t>
       </w:r>
     </w:p>
     <w:p>
       <w:pPr>
-        <w:spacing w:after="3" w:line="259" w:lineRule="auto"/>
-        <w:ind w:left="0" w:firstLine="0"/>
-      </w:pPr>
-      <w:r>
-        <w:t xml:space="preserve"> </w:t>
-      </w:r>
-    </w:p>
-    <w:p>
-      <w:pPr>
-        <w:ind w:left="-5"/>
-        <w:rPr>
-          <w:lang w:val="pl-PL"/>
-        </w:rPr>
-      </w:pPr>
-      <w:r>
-        <w:rPr>
-          <w:lang w:val="pl-PL"/>
-        </w:rPr>
-        <w:t xml:space="preserve">Stworzenie w pozycji &lt;nrPozycji&gt;  punktu za pomocą konstruktora kopiującego z pozycji &lt;nrPozycjiSkad&gt;. DONE/ERROR </w:t>
+        <w:spacing w:after="0" w:line="259" w:lineRule="auto"/>
+        <w:ind w:left="0" w:firstLine="0"/>
+        <w:rPr>
+          <w:lang w:val="pl-PL"/>
+        </w:rPr>
+      </w:pPr>
+      <w:r>
+        <w:rPr>
+          <w:lang w:val="pl-PL"/>
+        </w:rPr>
+        <w:t xml:space="preserve"> </w:t>
+      </w:r>
+    </w:p>
+    <w:p>
+      <w:pPr>
+        <w:ind w:left="-5"/>
+        <w:rPr>
+          <w:lang w:val="pl-PL"/>
+        </w:rPr>
+      </w:pPr>
+      <w:r>
+        <w:rPr>
+          <w:lang w:val="pl-PL"/>
+        </w:rPr>
+        <w:t xml:space="preserve">Stworzenie w pozycji &lt;nrPozycji&gt;  prostokąta za pomocą konstruktora kopiującego z pozycji &lt; nrPozycjiSkad &gt;. DONE/ERROR </w:t>
+      </w:r>
+    </w:p>
+    <w:p>
+      <w:pPr>
+        <w:spacing w:after="0" w:line="259" w:lineRule="auto"/>
+        <w:ind w:left="0" w:firstLine="0"/>
+        <w:rPr>
+          <w:lang w:val="pl-PL"/>
+        </w:rPr>
+      </w:pPr>
+      <w:r>
+        <w:rPr>
+          <w:lang w:val="pl-PL"/>
+        </w:rPr>
+        <w:t xml:space="preserve"> </w:t>
+      </w:r>
+    </w:p>
+    <w:p>
+      <w:pPr>
+        <w:spacing w:after="0" w:line="259" w:lineRule="auto"/>
+        <w:ind w:left="-5"/>
+        <w:rPr>
+          <w:lang w:val="pl-PL"/>
+        </w:rPr>
+      </w:pPr>
+      <w:r>
+        <w:rPr>
+          <w:rFonts w:ascii="Courier New" w:eastAsia="Courier New" w:hAnsi="Courier New" w:cs="Courier New"/>
+          <w:lang w:val="pl-PL"/>
+        </w:rPr>
+        <w:t xml:space="preserve">fieldRect &lt;nrPozycji&gt; </w:t>
+      </w:r>
+      <w:r>
+        <w:rPr>
+          <w:rFonts w:ascii="Courier New" w:eastAsia="Courier New" w:hAnsi="Courier New" w:cs="Courier New"/>
+          <w:lang w:val="pl-PL"/>
+        </w:rPr>
+        <w:t xml:space="preserve">== </w:t>
+      </w:r>
+      <w:r>
+        <w:rPr>
+          <w:lang w:val="pl-PL"/>
+        </w:rPr>
+        <w:t>print</w:t>
+      </w:r>
+    </w:p>
+    <w:p>
+      <w:pPr>
+        <w:spacing w:after="11" w:line="259" w:lineRule="auto"/>
+        <w:ind w:left="0" w:firstLine="0"/>
+        <w:rPr>
+          <w:lang w:val="pl-PL"/>
+        </w:rPr>
+      </w:pPr>
+      <w:r>
+        <w:rPr>
+          <w:lang w:val="pl-PL"/>
+        </w:rPr>
+        <w:t xml:space="preserve"> </w:t>
+      </w:r>
+    </w:p>
+    <w:p>
+      <w:pPr>
+        <w:ind w:left="-5"/>
+        <w:rPr>
+          <w:lang w:val="pl-PL"/>
+        </w:rPr>
+      </w:pPr>
+      <w:r>
+        <w:rPr>
+          <w:lang w:val="pl-PL"/>
+        </w:rPr>
+        <w:t xml:space="preserve">Wypisanie wartości pola prostokąta z pozycji &lt;nrPozycji&gt;. Jeśli niemożliwe to ERROR. </w:t>
       </w:r>
     </w:p>
     <w:p>
@@ -619,414 +1241,6 @@
         <w:rPr>
           <w:lang w:val="pl-PL"/>
         </w:rPr>
-        <w:lastRenderedPageBreak/>
-        <w:t xml:space="preserve">setPoint &lt;nrPozycji&gt; &lt;x1&gt; &lt;y1&gt; </w:t>
-      </w:r>
-      <w:r>
-        <w:rPr>
-          <w:lang w:val="pl-PL"/>
-        </w:rPr>
-        <w:t>== setValue</w:t>
-      </w:r>
-    </w:p>
-    <w:p>
-      <w:pPr>
-        <w:spacing w:after="4" w:line="259" w:lineRule="auto"/>
-        <w:ind w:left="0" w:firstLine="0"/>
-        <w:rPr>
-          <w:lang w:val="pl-PL"/>
-        </w:rPr>
-      </w:pPr>
-      <w:r>
-        <w:rPr>
-          <w:lang w:val="pl-PL"/>
-        </w:rPr>
-        <w:t xml:space="preserve"> </w:t>
-      </w:r>
-    </w:p>
-    <w:p>
-      <w:pPr>
-        <w:ind w:left="-5"/>
-      </w:pPr>
-      <w:r>
-        <w:rPr>
-          <w:lang w:val="pl-PL"/>
-        </w:rPr>
-        <w:t xml:space="preserve">Ustawienie wartości współrzędnych dla punktu z &lt;nrPozycji&gt;. </w:t>
-      </w:r>
-      <w:r>
-        <w:t xml:space="preserve">DONE/ERROR </w:t>
-      </w:r>
-    </w:p>
-    <w:p>
-      <w:pPr>
-        <w:spacing w:after="0" w:line="259" w:lineRule="auto"/>
-        <w:ind w:left="0" w:firstLine="0"/>
-      </w:pPr>
-      <w:r>
-        <w:t xml:space="preserve"> </w:t>
-      </w:r>
-    </w:p>
-    <w:p>
-      <w:pPr>
-        <w:ind w:left="-5" w:right="4794"/>
-        <w:rPr>
-          <w:rFonts w:ascii="Courier New" w:eastAsia="Courier New" w:hAnsi="Courier New" w:cs="Courier New"/>
-        </w:rPr>
-      </w:pPr>
-      <w:r>
-        <w:rPr>
-          <w:rFonts w:ascii="Courier New" w:eastAsia="Courier New" w:hAnsi="Courier New" w:cs="Courier New"/>
-        </w:rPr>
-        <w:t xml:space="preserve">getPointX &lt;nrPozycji&gt; </w:t>
-      </w:r>
-      <w:r>
-        <w:rPr>
-          <w:rFonts w:ascii="Courier New" w:eastAsia="Courier New" w:hAnsi="Courier New" w:cs="Courier New"/>
-        </w:rPr>
-        <w:t>== getVal</w:t>
-      </w:r>
-    </w:p>
-    <w:p>
-      <w:pPr>
-        <w:ind w:left="-5" w:right="4794"/>
-        <w:rPr>
-          <w:rFonts w:ascii="Courier New" w:eastAsia="Courier New" w:hAnsi="Courier New" w:cs="Courier New"/>
-        </w:rPr>
-      </w:pPr>
-      <w:r>
-        <w:rPr>
-          <w:rFonts w:ascii="Courier New" w:eastAsia="Courier New" w:hAnsi="Courier New" w:cs="Courier New"/>
-        </w:rPr>
-        <w:t xml:space="preserve">getPointY &lt;nrPozycji&gt; </w:t>
-      </w:r>
-      <w:r>
-        <w:rPr>
-          <w:rFonts w:ascii="Courier New" w:eastAsia="Courier New" w:hAnsi="Courier New" w:cs="Courier New"/>
-        </w:rPr>
-        <w:t>== getVal</w:t>
-      </w:r>
-    </w:p>
-    <w:p>
-      <w:pPr>
-        <w:ind w:left="-5" w:right="4794"/>
-        <w:rPr>
-          <w:lang w:val="pl-PL"/>
-        </w:rPr>
-      </w:pPr>
-      <w:r>
-        <w:rPr>
-          <w:lang w:val="pl-PL"/>
-        </w:rPr>
-        <w:t>Wypisanie</w:t>
-      </w:r>
-      <w:r>
-        <w:rPr>
-          <w:lang w:val="pl-PL"/>
-        </w:rPr>
-        <w:t xml:space="preserve"> odpowiedniej wartości punktu z  &lt;</w:t>
-      </w:r>
-      <w:r>
-        <w:rPr>
-          <w:lang w:val="pl-PL"/>
-        </w:rPr>
-        <w:t>nrPozycji&gt;. Jeśli niemożliwe to ERROR.</w:t>
-      </w:r>
-    </w:p>
-    <w:p>
-      <w:pPr>
-        <w:spacing w:after="0" w:line="259" w:lineRule="auto"/>
-        <w:ind w:left="0" w:firstLine="0"/>
-        <w:rPr>
-          <w:lang w:val="pl-PL"/>
-        </w:rPr>
-      </w:pPr>
-      <w:r>
-        <w:rPr>
-          <w:lang w:val="pl-PL"/>
-        </w:rPr>
-        <w:t xml:space="preserve"> </w:t>
-      </w:r>
-    </w:p>
-    <w:p>
-      <w:pPr>
-        <w:spacing w:after="0" w:line="259" w:lineRule="auto"/>
-        <w:ind w:left="0" w:firstLine="0"/>
-        <w:rPr>
-          <w:lang w:val="pl-PL"/>
-        </w:rPr>
-      </w:pPr>
-      <w:r>
-        <w:rPr>
-          <w:lang w:val="pl-PL"/>
-        </w:rPr>
-        <w:t>///////////////////////////////// PROSTOKAT ///////////////////////////////////////////////////////////////////</w:t>
-      </w:r>
-    </w:p>
-    <w:p>
-      <w:pPr>
-        <w:spacing w:after="0" w:line="259" w:lineRule="auto"/>
-        <w:ind w:left="0" w:firstLine="0"/>
-        <w:rPr>
-          <w:lang w:val="pl-PL"/>
-        </w:rPr>
-      </w:pPr>
-    </w:p>
-    <w:p>
-      <w:pPr>
-        <w:pStyle w:val="Heading1"/>
-        <w:ind w:left="-5"/>
-      </w:pPr>
-      <w:r>
-        <w:t xml:space="preserve">createRectDouble &lt;nrPozycji&gt; &lt;x1&gt; &lt;y1&gt; &lt;x2&gt; &lt;y2&gt; </w:t>
-      </w:r>
-      <w:r>
-        <w:t xml:space="preserve"> == create</w:t>
-      </w:r>
-    </w:p>
-    <w:p>
-      <w:pPr>
-        <w:spacing w:after="0" w:line="259" w:lineRule="auto"/>
-        <w:ind w:left="0" w:firstLine="0"/>
-      </w:pPr>
-      <w:r>
-        <w:t xml:space="preserve"> </w:t>
-      </w:r>
-    </w:p>
-    <w:p>
-      <w:pPr>
-        <w:ind w:left="-5"/>
-        <w:rPr>
-          <w:lang w:val="pl-PL"/>
-        </w:rPr>
-      </w:pPr>
-      <w:r>
-        <w:rPr>
-          <w:lang w:val="pl-PL"/>
-        </w:rPr>
-        <w:t xml:space="preserve">Stworzenie w pozycji &lt;nrPozycji&gt;  prostokąta za pomocą konstruktora z danych x1, y1,x2,y2. </w:t>
-      </w:r>
-    </w:p>
-    <w:p>
-      <w:pPr>
-        <w:ind w:left="-5"/>
-      </w:pPr>
-      <w:r>
-        <w:t xml:space="preserve">DONE/ERROR </w:t>
-      </w:r>
-    </w:p>
-    <w:p>
-      <w:pPr>
-        <w:spacing w:after="0" w:line="259" w:lineRule="auto"/>
-        <w:ind w:left="0" w:firstLine="0"/>
-      </w:pPr>
-      <w:r>
-        <w:t xml:space="preserve"> </w:t>
-      </w:r>
-    </w:p>
-    <w:p>
-      <w:pPr>
-        <w:pStyle w:val="Heading1"/>
-        <w:ind w:left="-5"/>
-      </w:pPr>
-      <w:r>
-        <w:t>createRectPoints &lt;nrP</w:t>
-      </w:r>
-      <w:r>
-        <w:t>ozycji&gt; &lt;nrPunktu1&gt; &lt;nrPunktu2&gt;</w:t>
-      </w:r>
-      <w:r>
-        <w:t xml:space="preserve"> == create</w:t>
-      </w:r>
-    </w:p>
-    <w:p>
-      <w:pPr>
-        <w:spacing w:after="3" w:line="259" w:lineRule="auto"/>
-        <w:ind w:left="0" w:firstLine="0"/>
-      </w:pPr>
-      <w:r>
-        <w:t xml:space="preserve"> </w:t>
-      </w:r>
-    </w:p>
-    <w:p>
-      <w:pPr>
-        <w:ind w:left="-5"/>
-        <w:rPr>
-          <w:lang w:val="pl-PL"/>
-        </w:rPr>
-      </w:pPr>
-      <w:r>
-        <w:rPr>
-          <w:lang w:val="pl-PL"/>
-        </w:rPr>
-        <w:t xml:space="preserve">Stworzenie w pozycji &lt;nrPozycji&gt;  prostokąta za pomocą konstruktora z użyciem punktów z pozycji &lt;nrPunktu1&gt; &lt;nrPunktu2&gt;. DONE/ERROR </w:t>
-      </w:r>
-    </w:p>
-    <w:p>
-      <w:pPr>
-        <w:spacing w:after="0" w:line="259" w:lineRule="auto"/>
-        <w:ind w:left="0" w:firstLine="0"/>
-        <w:rPr>
-          <w:lang w:val="pl-PL"/>
-        </w:rPr>
-      </w:pPr>
-      <w:r>
-        <w:rPr>
-          <w:lang w:val="pl-PL"/>
-        </w:rPr>
-        <w:t xml:space="preserve"> </w:t>
-      </w:r>
-    </w:p>
-    <w:p>
-      <w:pPr>
-        <w:pStyle w:val="Heading1"/>
-        <w:ind w:left="-5"/>
-        <w:rPr>
-          <w:lang w:val="pl-PL"/>
-        </w:rPr>
-      </w:pPr>
-      <w:r>
-        <w:rPr>
-          <w:lang w:val="pl-PL"/>
-        </w:rPr>
-        <w:t xml:space="preserve">createRectCopy &lt;nrPozycji&gt; &lt;nrPozycjiSkad&gt; </w:t>
-      </w:r>
-      <w:r>
-        <w:rPr>
-          <w:lang w:val="pl-PL"/>
-        </w:rPr>
-        <w:t>== createCopy</w:t>
-      </w:r>
-    </w:p>
-    <w:p>
-      <w:pPr>
-        <w:spacing w:after="0" w:line="259" w:lineRule="auto"/>
-        <w:ind w:left="0" w:firstLine="0"/>
-        <w:rPr>
-          <w:lang w:val="pl-PL"/>
-        </w:rPr>
-      </w:pPr>
-      <w:r>
-        <w:rPr>
-          <w:lang w:val="pl-PL"/>
-        </w:rPr>
-        <w:t xml:space="preserve"> </w:t>
-      </w:r>
-    </w:p>
-    <w:p>
-      <w:pPr>
-        <w:ind w:left="-5"/>
-        <w:rPr>
-          <w:lang w:val="pl-PL"/>
-        </w:rPr>
-      </w:pPr>
-      <w:r>
-        <w:rPr>
-          <w:lang w:val="pl-PL"/>
-        </w:rPr>
-        <w:t xml:space="preserve">Stworzenie w pozycji &lt;nrPozycji&gt;  prostokąta za pomocą konstruktora kopiującego z pozycji &lt; nrPozycjiSkad &gt;. DONE/ERROR </w:t>
-      </w:r>
-    </w:p>
-    <w:p>
-      <w:pPr>
-        <w:spacing w:after="0" w:line="259" w:lineRule="auto"/>
-        <w:ind w:left="0" w:firstLine="0"/>
-        <w:rPr>
-          <w:lang w:val="pl-PL"/>
-        </w:rPr>
-      </w:pPr>
-      <w:r>
-        <w:rPr>
-          <w:lang w:val="pl-PL"/>
-        </w:rPr>
-        <w:t xml:space="preserve"> </w:t>
-      </w:r>
-    </w:p>
-    <w:p>
-      <w:pPr>
-        <w:spacing w:after="0" w:line="259" w:lineRule="auto"/>
-        <w:ind w:left="-5"/>
-        <w:rPr>
-          <w:lang w:val="pl-PL"/>
-        </w:rPr>
-      </w:pPr>
-      <w:r>
-        <w:rPr>
-          <w:rFonts w:ascii="Courier New" w:eastAsia="Courier New" w:hAnsi="Courier New" w:cs="Courier New"/>
-          <w:lang w:val="pl-PL"/>
-        </w:rPr>
-        <w:t xml:space="preserve">fieldRect &lt;nrPozycji&gt; </w:t>
-      </w:r>
-      <w:r>
-        <w:rPr>
-          <w:rFonts w:ascii="Courier New" w:eastAsia="Courier New" w:hAnsi="Courier New" w:cs="Courier New"/>
-          <w:lang w:val="pl-PL"/>
-        </w:rPr>
-        <w:t xml:space="preserve">== </w:t>
-      </w:r>
-      <w:r>
-        <w:rPr>
-          <w:lang w:val="pl-PL"/>
-        </w:rPr>
-        <w:t>print</w:t>
-      </w:r>
-    </w:p>
-    <w:p>
-      <w:pPr>
-        <w:spacing w:after="11" w:line="259" w:lineRule="auto"/>
-        <w:ind w:left="0" w:firstLine="0"/>
-        <w:rPr>
-          <w:lang w:val="pl-PL"/>
-        </w:rPr>
-      </w:pPr>
-      <w:r>
-        <w:rPr>
-          <w:lang w:val="pl-PL"/>
-        </w:rPr>
-        <w:t xml:space="preserve"> </w:t>
-      </w:r>
-    </w:p>
-    <w:p>
-      <w:pPr>
-        <w:ind w:left="-5"/>
-        <w:rPr>
-          <w:lang w:val="pl-PL"/>
-        </w:rPr>
-      </w:pPr>
-      <w:r>
-        <w:rPr>
-          <w:lang w:val="pl-PL"/>
-        </w:rPr>
-        <w:t xml:space="preserve">Wypisanie wartości pola prostokąta z pozycji &lt;nrPozycji&gt;. Jeśli niemożliwe to ERROR. </w:t>
-      </w:r>
-    </w:p>
-    <w:p>
-      <w:pPr>
-        <w:spacing w:after="0" w:line="259" w:lineRule="auto"/>
-        <w:ind w:left="0" w:firstLine="0"/>
-        <w:rPr>
-          <w:lang w:val="pl-PL"/>
-        </w:rPr>
-      </w:pPr>
-      <w:r>
-        <w:rPr>
-          <w:lang w:val="pl-PL"/>
-        </w:rPr>
-        <w:t xml:space="preserve"> </w:t>
-      </w:r>
-    </w:p>
-    <w:p>
-      <w:pPr>
-        <w:pStyle w:val="Heading1"/>
-        <w:ind w:left="-5"/>
-        <w:rPr>
-          <w:lang w:val="pl-PL"/>
-        </w:rPr>
-      </w:pPr>
-      <w:r>
-        <w:rPr>
-          <w:lang w:val="pl-PL"/>
-        </w:rPr>
         <w:t xml:space="preserve">showRect &lt;nrPozycji&gt; </w:t>
       </w:r>
       <w:r>
@@ -1061,8 +1275,21 @@
         </w:rPr>
         <w:t xml:space="preserve">Wypisanie informacji o prostokącie wg formatu z zadania. </w:t>
       </w:r>
-      <w:r>
-        <w:t xml:space="preserve">Jeśli niemożliwe to ERROR. </w:t>
+      <w:proofErr w:type="spellStart"/>
+      <w:r>
+        <w:t>Jeśli</w:t>
+      </w:r>
+      <w:proofErr w:type="spellEnd"/>
+      <w:r>
+        <w:t xml:space="preserve"> </w:t>
+      </w:r>
+      <w:proofErr w:type="spellStart"/>
+      <w:r>
+        <w:t>niemożliwe</w:t>
+      </w:r>
+      <w:proofErr w:type="spellEnd"/>
+      <w:r>
+        <w:t xml:space="preserve"> to ERROR. </w:t>
       </w:r>
     </w:p>
     <w:sectPr>
@@ -1837,7 +2064,7 @@
 </file>
 
 <file path=customXml/itemProps1.xml><?xml version="1.0" encoding="utf-8"?>
-<ds:datastoreItem xmlns:ds="http://schemas.openxmlformats.org/officeDocument/2006/customXml" ds:itemID="{48AD3EA5-7070-4B76-998D-98ABEF38E57E}">
+<ds:datastoreItem xmlns:ds="http://schemas.openxmlformats.org/officeDocument/2006/customXml" ds:itemID="{644A6550-088F-4C6B-8F56-DCC0DE01049A}">
   <ds:schemaRefs>
     <ds:schemaRef ds:uri="http://schemas.openxmlformats.org/officeDocument/2006/bibliography"/>
   </ds:schemaRefs>

</xml_diff>

<commit_message>
Implement field for Rectangle; Now repair some setPoint tests
</commit_message>
<xml_diff>
--- a/ZMPO-Lista2.docx
+++ b/ZMPO-Lista2.docx
@@ -200,6 +200,8 @@
         </w:rPr>
         <w:t xml:space="preserve"> </w:t>
       </w:r>
+      <w:bookmarkStart w:id="0" w:name="_GoBack"/>
+      <w:bookmarkEnd w:id="0"/>
     </w:p>
     <w:p>
       <w:pPr>
@@ -212,6 +214,7 @@
       </w:pPr>
       <w:r>
         <w:rPr>
+          <w:highlight w:val="green"/>
           <w:lang w:val="pl-PL"/>
         </w:rPr>
         <w:t xml:space="preserve">Stworzyć klasę </w:t>
@@ -219,29 +222,45 @@
       <w:r>
         <w:rPr>
           <w:rFonts w:ascii="Courier New" w:eastAsia="Courier New" w:hAnsi="Courier New" w:cs="Courier New"/>
+          <w:highlight w:val="green"/>
           <w:lang w:val="pl-PL"/>
         </w:rPr>
         <w:t>CRectangle</w:t>
       </w:r>
       <w:r>
         <w:rPr>
-          <w:lang w:val="pl-PL"/>
-        </w:rPr>
-        <w:t xml:space="preserve">, do pamiętania prostokąta o bokach równoległych do osi współrzędnych, która używając wcześniej napisanej klasy pamięta dwa naprzeciwległe wierzchołki. Dla tej klasy stworzyć trzy kontruktory: jeden otrzymujący 4 liczby typu doble, drugi otrzymujący dwa punkty i trzeci - kopiujący. </w:t>
-      </w:r>
-    </w:p>
-    <w:p>
-      <w:pPr>
-        <w:ind w:left="-5"/>
-        <w:rPr>
-          <w:lang w:val="pl-PL"/>
-        </w:rPr>
-      </w:pPr>
-      <w:r>
-        <w:rPr>
-          <w:lang w:val="pl-PL"/>
-        </w:rPr>
-        <w:t xml:space="preserve">Dodatkowo klasa CRectangle ma posiadać metodę obliczającą pole prostokąta oraz metodę wypisująca informacje o prostokącie w formacie: </w:t>
+          <w:highlight w:val="green"/>
+          <w:lang w:val="pl-PL"/>
+        </w:rPr>
+        <w:t>, do pamiętania prostokąta o bokach równoległych do osi współrzędnych, która używając wcześniej napisanej klasy pamięta dwa naprzeciwległe wierzchołki. Dla tej klasy stworzyć trzy kontruktory: jeden otrzymujący 4 liczby typu doble, drugi otrzymujący dwa punkty i trzeci - kopiujący.</w:t>
+      </w:r>
+      <w:r>
+        <w:rPr>
+          <w:lang w:val="pl-PL"/>
+        </w:rPr>
+        <w:t xml:space="preserve"> </w:t>
+      </w:r>
+    </w:p>
+    <w:p>
+      <w:pPr>
+        <w:ind w:left="-5"/>
+        <w:rPr>
+          <w:highlight w:val="green"/>
+          <w:lang w:val="pl-PL"/>
+        </w:rPr>
+      </w:pPr>
+      <w:r>
+        <w:rPr>
+          <w:lang w:val="pl-PL"/>
+        </w:rPr>
+        <w:t xml:space="preserve">Dodatkowo klasa CRectangle ma posiadać metodę obliczającą pole prostokąta </w:t>
+      </w:r>
+      <w:r>
+        <w:rPr>
+          <w:highlight w:val="green"/>
+          <w:lang w:val="pl-PL"/>
+        </w:rPr>
+        <w:t xml:space="preserve">oraz metodę wypisująca informacje o prostokącie w formacie: </w:t>
       </w:r>
     </w:p>
     <w:p>
@@ -250,35 +269,62 @@
       </w:pPr>
       <w:proofErr w:type="spellStart"/>
       <w:r>
+        <w:rPr>
+          <w:highlight w:val="green"/>
+        </w:rPr>
         <w:t>CRectangle</w:t>
       </w:r>
       <w:proofErr w:type="spellEnd"/>
       <w:r>
+        <w:rPr>
+          <w:highlight w:val="green"/>
+        </w:rPr>
         <w:t>(</w:t>
       </w:r>
       <w:proofErr w:type="spellStart"/>
       <w:r>
+        <w:rPr>
+          <w:highlight w:val="green"/>
+        </w:rPr>
         <w:t>CPoint</w:t>
       </w:r>
       <w:proofErr w:type="spellEnd"/>
       <w:r>
+        <w:rPr>
+          <w:highlight w:val="green"/>
+        </w:rPr>
         <w:t>(x</w:t>
       </w:r>
       <w:proofErr w:type="gramStart"/>
       <w:r>
+        <w:rPr>
+          <w:highlight w:val="green"/>
+        </w:rPr>
         <w:t>1,y</w:t>
       </w:r>
       <w:proofErr w:type="gramEnd"/>
       <w:r>
+        <w:rPr>
+          <w:highlight w:val="green"/>
+        </w:rPr>
         <w:t>1),</w:t>
       </w:r>
       <w:proofErr w:type="spellStart"/>
       <w:r>
+        <w:rPr>
+          <w:highlight w:val="green"/>
+        </w:rPr>
         <w:t>CPoint</w:t>
       </w:r>
       <w:proofErr w:type="spellEnd"/>
       <w:r>
-        <w:t xml:space="preserve">(x2,y2)) </w:t>
+        <w:rPr>
+          <w:highlight w:val="green"/>
+        </w:rPr>
+        <w:t>(x2,y2))</w:t>
+      </w:r>
+      <w:r>
+        <w:t xml:space="preserve"> </w:t>
       </w:r>
     </w:p>
     <w:p>
@@ -855,23 +901,274 @@
         <w:ind w:left="-5" w:right="4794"/>
         <w:rPr>
           <w:rFonts w:ascii="Courier New" w:eastAsia="Courier New" w:hAnsi="Courier New" w:cs="Courier New"/>
+          <w:highlight w:val="green"/>
+        </w:rPr>
+      </w:pPr>
+      <w:proofErr w:type="spellStart"/>
+      <w:r>
+        <w:rPr>
+          <w:rFonts w:ascii="Courier New" w:eastAsia="Courier New" w:hAnsi="Courier New" w:cs="Courier New"/>
+          <w:highlight w:val="green"/>
+        </w:rPr>
+        <w:t>getPointX</w:t>
+      </w:r>
+      <w:proofErr w:type="spellEnd"/>
+      <w:r>
+        <w:rPr>
+          <w:rFonts w:ascii="Courier New" w:eastAsia="Courier New" w:hAnsi="Courier New" w:cs="Courier New"/>
+          <w:highlight w:val="green"/>
+        </w:rPr>
+        <w:t xml:space="preserve"> &lt;</w:t>
+      </w:r>
+      <w:proofErr w:type="spellStart"/>
+      <w:r>
+        <w:rPr>
+          <w:rFonts w:ascii="Courier New" w:eastAsia="Courier New" w:hAnsi="Courier New" w:cs="Courier New"/>
+          <w:highlight w:val="green"/>
+        </w:rPr>
+        <w:t>nrPozycji</w:t>
+      </w:r>
+      <w:proofErr w:type="spellEnd"/>
+      <w:r>
+        <w:rPr>
+          <w:rFonts w:ascii="Courier New" w:eastAsia="Courier New" w:hAnsi="Courier New" w:cs="Courier New"/>
+          <w:highlight w:val="green"/>
+        </w:rPr>
+        <w:t xml:space="preserve">&gt; </w:t>
+      </w:r>
+      <w:r>
+        <w:rPr>
+          <w:rFonts w:ascii="Courier New" w:eastAsia="Courier New" w:hAnsi="Courier New" w:cs="Courier New"/>
+          <w:highlight w:val="green"/>
+        </w:rPr>
+        <w:t xml:space="preserve">== </w:t>
+      </w:r>
+      <w:proofErr w:type="spellStart"/>
+      <w:r>
+        <w:rPr>
+          <w:rFonts w:ascii="Courier New" w:eastAsia="Courier New" w:hAnsi="Courier New" w:cs="Courier New"/>
+          <w:highlight w:val="green"/>
+        </w:rPr>
+        <w:t>getVal</w:t>
+      </w:r>
+      <w:proofErr w:type="spellEnd"/>
+    </w:p>
+    <w:p>
+      <w:pPr>
+        <w:ind w:left="-5" w:right="4794"/>
+        <w:rPr>
+          <w:rFonts w:ascii="Courier New" w:eastAsia="Courier New" w:hAnsi="Courier New" w:cs="Courier New"/>
+          <w:highlight w:val="green"/>
+        </w:rPr>
+      </w:pPr>
+      <w:proofErr w:type="spellStart"/>
+      <w:r>
+        <w:rPr>
+          <w:rFonts w:ascii="Courier New" w:eastAsia="Courier New" w:hAnsi="Courier New" w:cs="Courier New"/>
+          <w:highlight w:val="green"/>
+        </w:rPr>
+        <w:t>getPointY</w:t>
+      </w:r>
+      <w:proofErr w:type="spellEnd"/>
+      <w:r>
+        <w:rPr>
+          <w:rFonts w:ascii="Courier New" w:eastAsia="Courier New" w:hAnsi="Courier New" w:cs="Courier New"/>
+          <w:highlight w:val="green"/>
+        </w:rPr>
+        <w:t xml:space="preserve"> &lt;</w:t>
+      </w:r>
+      <w:proofErr w:type="spellStart"/>
+      <w:r>
+        <w:rPr>
+          <w:rFonts w:ascii="Courier New" w:eastAsia="Courier New" w:hAnsi="Courier New" w:cs="Courier New"/>
+          <w:highlight w:val="green"/>
+        </w:rPr>
+        <w:t>nrPozycji</w:t>
+      </w:r>
+      <w:proofErr w:type="spellEnd"/>
+      <w:r>
+        <w:rPr>
+          <w:rFonts w:ascii="Courier New" w:eastAsia="Courier New" w:hAnsi="Courier New" w:cs="Courier New"/>
+          <w:highlight w:val="green"/>
+        </w:rPr>
+        <w:t xml:space="preserve">&gt; </w:t>
+      </w:r>
+      <w:r>
+        <w:rPr>
+          <w:rFonts w:ascii="Courier New" w:eastAsia="Courier New" w:hAnsi="Courier New" w:cs="Courier New"/>
+          <w:highlight w:val="green"/>
+        </w:rPr>
+        <w:t xml:space="preserve">== </w:t>
+      </w:r>
+      <w:proofErr w:type="spellStart"/>
+      <w:r>
+        <w:rPr>
+          <w:rFonts w:ascii="Courier New" w:eastAsia="Courier New" w:hAnsi="Courier New" w:cs="Courier New"/>
+          <w:highlight w:val="green"/>
+        </w:rPr>
+        <w:t>getVal</w:t>
+      </w:r>
+      <w:proofErr w:type="spellEnd"/>
+    </w:p>
+    <w:p>
+      <w:pPr>
+        <w:ind w:left="-5" w:right="4794"/>
+        <w:rPr>
+          <w:lang w:val="pl-PL"/>
+        </w:rPr>
+      </w:pPr>
+      <w:r>
+        <w:rPr>
+          <w:highlight w:val="green"/>
+          <w:lang w:val="pl-PL"/>
+        </w:rPr>
+        <w:t>Wypisanie</w:t>
+      </w:r>
+      <w:r>
+        <w:rPr>
+          <w:highlight w:val="green"/>
+          <w:lang w:val="pl-PL"/>
+        </w:rPr>
+        <w:t xml:space="preserve"> odpowiedniej wartości punktu z  &lt;</w:t>
+      </w:r>
+      <w:r>
+        <w:rPr>
+          <w:highlight w:val="green"/>
+          <w:lang w:val="pl-PL"/>
+        </w:rPr>
+        <w:t>nrPozycji&gt;. Jeśli niemożliwe to ERROR.</w:t>
+      </w:r>
+    </w:p>
+    <w:p>
+      <w:pPr>
+        <w:spacing w:after="0" w:line="259" w:lineRule="auto"/>
+        <w:ind w:left="0" w:firstLine="0"/>
+        <w:rPr>
+          <w:lang w:val="pl-PL"/>
+        </w:rPr>
+      </w:pPr>
+      <w:r>
+        <w:rPr>
+          <w:lang w:val="pl-PL"/>
+        </w:rPr>
+        <w:t xml:space="preserve"> </w:t>
+      </w:r>
+    </w:p>
+    <w:p>
+      <w:pPr>
+        <w:spacing w:after="0" w:line="259" w:lineRule="auto"/>
+        <w:ind w:left="0" w:firstLine="0"/>
+        <w:rPr>
+          <w:lang w:val="pl-PL"/>
+        </w:rPr>
+      </w:pPr>
+      <w:r>
+        <w:rPr>
+          <w:lang w:val="pl-PL"/>
+        </w:rPr>
+        <w:t>///////////////////////////////// PROSTOKAT ///////////////////////////////////////////////////////////////////</w:t>
+      </w:r>
+    </w:p>
+    <w:p>
+      <w:pPr>
+        <w:spacing w:after="0" w:line="259" w:lineRule="auto"/>
+        <w:ind w:left="0" w:firstLine="0"/>
+        <w:rPr>
+          <w:lang w:val="pl-PL"/>
+        </w:rPr>
+      </w:pPr>
+    </w:p>
+    <w:p>
+      <w:pPr>
+        <w:pStyle w:val="Heading1"/>
+        <w:ind w:left="-5"/>
+      </w:pPr>
+      <w:proofErr w:type="spellStart"/>
+      <w:r>
+        <w:t>createRectDouble</w:t>
+      </w:r>
+      <w:proofErr w:type="spellEnd"/>
+      <w:r>
+        <w:t xml:space="preserve"> &lt;</w:t>
+      </w:r>
+      <w:proofErr w:type="spellStart"/>
+      <w:r>
+        <w:t>nrPozycji</w:t>
+      </w:r>
+      <w:proofErr w:type="spellEnd"/>
+      <w:r>
+        <w:t>&gt; &lt;x1&gt; &lt;y1&gt; &lt;x2&gt; &lt;y2</w:t>
+      </w:r>
+      <w:proofErr w:type="gramStart"/>
+      <w:r>
+        <w:t xml:space="preserve">&gt; </w:t>
+      </w:r>
+      <w:r>
+        <w:t xml:space="preserve"> =</w:t>
+      </w:r>
+      <w:proofErr w:type="gramEnd"/>
+      <w:r>
+        <w:t>= create</w:t>
+      </w:r>
+    </w:p>
+    <w:p>
+      <w:pPr>
+        <w:spacing w:after="0" w:line="259" w:lineRule="auto"/>
+        <w:ind w:left="0" w:firstLine="0"/>
+      </w:pPr>
+      <w:r>
+        <w:t xml:space="preserve"> </w:t>
+      </w:r>
+    </w:p>
+    <w:p>
+      <w:pPr>
+        <w:ind w:left="-5"/>
+        <w:rPr>
+          <w:lang w:val="pl-PL"/>
+        </w:rPr>
+      </w:pPr>
+      <w:r>
+        <w:rPr>
+          <w:lang w:val="pl-PL"/>
+        </w:rPr>
+        <w:t xml:space="preserve">Stworzenie w pozycji &lt;nrPozycji&gt;  prostokąta za pomocą konstruktora z danych x1, y1,x2,y2. </w:t>
+      </w:r>
+    </w:p>
+    <w:p>
+      <w:pPr>
+        <w:ind w:left="-5"/>
+      </w:pPr>
+      <w:r>
+        <w:t xml:space="preserve">DONE/ERROR </w:t>
+      </w:r>
+    </w:p>
+    <w:p>
+      <w:pPr>
+        <w:spacing w:after="0" w:line="259" w:lineRule="auto"/>
+        <w:ind w:left="0" w:firstLine="0"/>
+      </w:pPr>
+      <w:r>
+        <w:t xml:space="preserve"> </w:t>
+      </w:r>
+    </w:p>
+    <w:p>
+      <w:pPr>
+        <w:pStyle w:val="Heading1"/>
+        <w:ind w:left="-5"/>
+        <w:rPr>
           <w:highlight w:val="yellow"/>
         </w:rPr>
       </w:pPr>
-      <w:bookmarkStart w:id="0" w:name="_GoBack"/>
-      <w:bookmarkEnd w:id="0"/>
       <w:proofErr w:type="spellStart"/>
       <w:r>
         <w:rPr>
-          <w:rFonts w:ascii="Courier New" w:eastAsia="Courier New" w:hAnsi="Courier New" w:cs="Courier New"/>
           <w:highlight w:val="yellow"/>
         </w:rPr>
-        <w:t>getPointX</w:t>
+        <w:t>createRectPoints</w:t>
       </w:r>
       <w:proofErr w:type="spellEnd"/>
       <w:r>
         <w:rPr>
-          <w:rFonts w:ascii="Courier New" w:eastAsia="Courier New" w:hAnsi="Courier New" w:cs="Courier New"/>
           <w:highlight w:val="yellow"/>
         </w:rPr>
         <w:t xml:space="preserve"> &lt;</w:t>
@@ -879,283 +1176,58 @@
       <w:proofErr w:type="spellStart"/>
       <w:r>
         <w:rPr>
-          <w:rFonts w:ascii="Courier New" w:eastAsia="Courier New" w:hAnsi="Courier New" w:cs="Courier New"/>
           <w:highlight w:val="yellow"/>
         </w:rPr>
-        <w:t>nrPozycji</w:t>
+        <w:t>nrP</w:t>
+      </w:r>
+      <w:r>
+        <w:rPr>
+          <w:highlight w:val="yellow"/>
+        </w:rPr>
+        <w:t>ozycji</w:t>
       </w:r>
       <w:proofErr w:type="spellEnd"/>
       <w:r>
         <w:rPr>
-          <w:rFonts w:ascii="Courier New" w:eastAsia="Courier New" w:hAnsi="Courier New" w:cs="Courier New"/>
           <w:highlight w:val="yellow"/>
         </w:rPr>
-        <w:t xml:space="preserve">&gt; </w:t>
-      </w:r>
-      <w:r>
-        <w:rPr>
-          <w:rFonts w:ascii="Courier New" w:eastAsia="Courier New" w:hAnsi="Courier New" w:cs="Courier New"/>
+        <w:t>&gt; &lt;nrPunktu1&gt; &lt;nrPunktu2&gt; == create</w:t>
+      </w:r>
+    </w:p>
+    <w:p>
+      <w:pPr>
+        <w:spacing w:after="3" w:line="259" w:lineRule="auto"/>
+        <w:ind w:left="0" w:firstLine="0"/>
+        <w:rPr>
           <w:highlight w:val="yellow"/>
         </w:rPr>
-        <w:t xml:space="preserve">== </w:t>
-      </w:r>
-      <w:proofErr w:type="spellStart"/>
-      <w:r>
-        <w:rPr>
-          <w:rFonts w:ascii="Courier New" w:eastAsia="Courier New" w:hAnsi="Courier New" w:cs="Courier New"/>
+      </w:pPr>
+      <w:r>
+        <w:rPr>
           <w:highlight w:val="yellow"/>
         </w:rPr>
-        <w:t>getVal</w:t>
-      </w:r>
-      <w:proofErr w:type="spellEnd"/>
-    </w:p>
-    <w:p>
-      <w:pPr>
-        <w:ind w:left="-5" w:right="4794"/>
-        <w:rPr>
-          <w:rFonts w:ascii="Courier New" w:eastAsia="Courier New" w:hAnsi="Courier New" w:cs="Courier New"/>
+        <w:t xml:space="preserve"> </w:t>
+      </w:r>
+    </w:p>
+    <w:p>
+      <w:pPr>
+        <w:ind w:left="-5"/>
+        <w:rPr>
+          <w:lang w:val="pl-PL"/>
+        </w:rPr>
+      </w:pPr>
+      <w:r>
+        <w:rPr>
           <w:highlight w:val="yellow"/>
-        </w:rPr>
-      </w:pPr>
-      <w:proofErr w:type="spellStart"/>
-      <w:r>
-        <w:rPr>
-          <w:rFonts w:ascii="Courier New" w:eastAsia="Courier New" w:hAnsi="Courier New" w:cs="Courier New"/>
-          <w:highlight w:val="yellow"/>
-        </w:rPr>
-        <w:t>getPointY</w:t>
-      </w:r>
-      <w:proofErr w:type="spellEnd"/>
-      <w:r>
-        <w:rPr>
-          <w:rFonts w:ascii="Courier New" w:eastAsia="Courier New" w:hAnsi="Courier New" w:cs="Courier New"/>
-          <w:highlight w:val="yellow"/>
-        </w:rPr>
-        <w:t xml:space="preserve"> &lt;</w:t>
-      </w:r>
-      <w:proofErr w:type="spellStart"/>
-      <w:r>
-        <w:rPr>
-          <w:rFonts w:ascii="Courier New" w:eastAsia="Courier New" w:hAnsi="Courier New" w:cs="Courier New"/>
-          <w:highlight w:val="yellow"/>
-        </w:rPr>
-        <w:t>nrPozycji</w:t>
-      </w:r>
-      <w:proofErr w:type="spellEnd"/>
-      <w:r>
-        <w:rPr>
-          <w:rFonts w:ascii="Courier New" w:eastAsia="Courier New" w:hAnsi="Courier New" w:cs="Courier New"/>
-          <w:highlight w:val="yellow"/>
-        </w:rPr>
-        <w:t xml:space="preserve">&gt; </w:t>
-      </w:r>
-      <w:r>
-        <w:rPr>
-          <w:rFonts w:ascii="Courier New" w:eastAsia="Courier New" w:hAnsi="Courier New" w:cs="Courier New"/>
-          <w:highlight w:val="yellow"/>
-        </w:rPr>
-        <w:t xml:space="preserve">== </w:t>
-      </w:r>
-      <w:proofErr w:type="spellStart"/>
-      <w:r>
-        <w:rPr>
-          <w:rFonts w:ascii="Courier New" w:eastAsia="Courier New" w:hAnsi="Courier New" w:cs="Courier New"/>
-          <w:highlight w:val="yellow"/>
-        </w:rPr>
-        <w:t>getVal</w:t>
-      </w:r>
-      <w:proofErr w:type="spellEnd"/>
-    </w:p>
-    <w:p>
-      <w:pPr>
-        <w:ind w:left="-5" w:right="4794"/>
-        <w:rPr>
-          <w:lang w:val="pl-PL"/>
-        </w:rPr>
-      </w:pPr>
-      <w:r>
-        <w:rPr>
-          <w:highlight w:val="yellow"/>
-          <w:lang w:val="pl-PL"/>
-        </w:rPr>
-        <w:t>Wypisanie</w:t>
-      </w:r>
-      <w:r>
-        <w:rPr>
-          <w:highlight w:val="yellow"/>
-          <w:lang w:val="pl-PL"/>
-        </w:rPr>
-        <w:t xml:space="preserve"> odpowiedniej wartości punktu z  &lt;</w:t>
-      </w:r>
-      <w:r>
-        <w:rPr>
-          <w:highlight w:val="yellow"/>
-          <w:lang w:val="pl-PL"/>
-        </w:rPr>
-        <w:t>nrPozycji&gt;. Jeśli niemożliwe to ERROR.</w:t>
-      </w:r>
-    </w:p>
-    <w:p>
-      <w:pPr>
-        <w:spacing w:after="0" w:line="259" w:lineRule="auto"/>
-        <w:ind w:left="0" w:firstLine="0"/>
-        <w:rPr>
-          <w:lang w:val="pl-PL"/>
-        </w:rPr>
-      </w:pPr>
-      <w:r>
-        <w:rPr>
-          <w:lang w:val="pl-PL"/>
-        </w:rPr>
-        <w:t xml:space="preserve"> </w:t>
-      </w:r>
-    </w:p>
-    <w:p>
-      <w:pPr>
-        <w:spacing w:after="0" w:line="259" w:lineRule="auto"/>
-        <w:ind w:left="0" w:firstLine="0"/>
-        <w:rPr>
-          <w:lang w:val="pl-PL"/>
-        </w:rPr>
-      </w:pPr>
-      <w:r>
-        <w:rPr>
-          <w:lang w:val="pl-PL"/>
-        </w:rPr>
-        <w:t>///////////////////////////////// PROSTOKAT ///////////////////////////////////////////////////////////////////</w:t>
-      </w:r>
-    </w:p>
-    <w:p>
-      <w:pPr>
-        <w:spacing w:after="0" w:line="259" w:lineRule="auto"/>
-        <w:ind w:left="0" w:firstLine="0"/>
-        <w:rPr>
-          <w:lang w:val="pl-PL"/>
-        </w:rPr>
-      </w:pPr>
-    </w:p>
-    <w:p>
-      <w:pPr>
-        <w:pStyle w:val="Heading1"/>
-        <w:ind w:left="-5"/>
-      </w:pPr>
-      <w:proofErr w:type="spellStart"/>
-      <w:r>
-        <w:t>createRectDouble</w:t>
-      </w:r>
-      <w:proofErr w:type="spellEnd"/>
-      <w:r>
-        <w:t xml:space="preserve"> &lt;</w:t>
-      </w:r>
-      <w:proofErr w:type="spellStart"/>
-      <w:r>
-        <w:t>nrPozycji</w:t>
-      </w:r>
-      <w:proofErr w:type="spellEnd"/>
-      <w:r>
-        <w:t>&gt; &lt;x1&gt; &lt;y1&gt; &lt;x2&gt; &lt;y2</w:t>
-      </w:r>
-      <w:proofErr w:type="gramStart"/>
-      <w:r>
-        <w:t xml:space="preserve">&gt; </w:t>
-      </w:r>
-      <w:r>
-        <w:t xml:space="preserve"> =</w:t>
-      </w:r>
-      <w:proofErr w:type="gramEnd"/>
-      <w:r>
-        <w:t>= create</w:t>
-      </w:r>
-    </w:p>
-    <w:p>
-      <w:pPr>
-        <w:spacing w:after="0" w:line="259" w:lineRule="auto"/>
-        <w:ind w:left="0" w:firstLine="0"/>
-      </w:pPr>
-      <w:r>
-        <w:t xml:space="preserve"> </w:t>
-      </w:r>
-    </w:p>
-    <w:p>
-      <w:pPr>
-        <w:ind w:left="-5"/>
-        <w:rPr>
-          <w:lang w:val="pl-PL"/>
-        </w:rPr>
-      </w:pPr>
-      <w:r>
-        <w:rPr>
-          <w:lang w:val="pl-PL"/>
-        </w:rPr>
-        <w:t xml:space="preserve">Stworzenie w pozycji &lt;nrPozycji&gt;  prostokąta za pomocą konstruktora z danych x1, y1,x2,y2. </w:t>
-      </w:r>
-    </w:p>
-    <w:p>
-      <w:pPr>
-        <w:ind w:left="-5"/>
-      </w:pPr>
-      <w:r>
-        <w:t xml:space="preserve">DONE/ERROR </w:t>
-      </w:r>
-    </w:p>
-    <w:p>
-      <w:pPr>
-        <w:spacing w:after="0" w:line="259" w:lineRule="auto"/>
-        <w:ind w:left="0" w:firstLine="0"/>
-      </w:pPr>
-      <w:r>
-        <w:t xml:space="preserve"> </w:t>
-      </w:r>
-    </w:p>
-    <w:p>
-      <w:pPr>
-        <w:pStyle w:val="Heading1"/>
-        <w:ind w:left="-5"/>
-      </w:pPr>
-      <w:proofErr w:type="spellStart"/>
-      <w:r>
-        <w:t>createRectPoints</w:t>
-      </w:r>
-      <w:proofErr w:type="spellEnd"/>
-      <w:r>
-        <w:t xml:space="preserve"> &lt;</w:t>
-      </w:r>
-      <w:proofErr w:type="spellStart"/>
-      <w:r>
-        <w:t>nrP</w:t>
-      </w:r>
-      <w:r>
-        <w:t>ozycji</w:t>
-      </w:r>
-      <w:proofErr w:type="spellEnd"/>
-      <w:r>
-        <w:t>&gt; &lt;nrPunktu1&gt; &lt;nrPunktu2&gt;</w:t>
-      </w:r>
-      <w:r>
-        <w:t xml:space="preserve"> == create</w:t>
-      </w:r>
-    </w:p>
-    <w:p>
-      <w:pPr>
-        <w:spacing w:after="3" w:line="259" w:lineRule="auto"/>
-        <w:ind w:left="0" w:firstLine="0"/>
-      </w:pPr>
-      <w:r>
-        <w:t xml:space="preserve"> </w:t>
-      </w:r>
-    </w:p>
-    <w:p>
-      <w:pPr>
-        <w:ind w:left="-5"/>
-        <w:rPr>
-          <w:lang w:val="pl-PL"/>
-        </w:rPr>
-      </w:pPr>
-      <w:r>
-        <w:rPr>
-          <w:lang w:val="pl-PL"/>
-        </w:rPr>
-        <w:t xml:space="preserve">Stworzenie w pozycji &lt;nrPozycji&gt;  prostokąta za pomocą konstruktora z użyciem punktów z pozycji &lt;nrPunktu1&gt; &lt;nrPunktu2&gt;. DONE/ERROR </w:t>
+          <w:lang w:val="pl-PL"/>
+        </w:rPr>
+        <w:t>Stworzenie w pozycji &lt;nrPozycji&gt;  prostokąta za pomocą konstruktora z użyciem punktów z pozycji &lt;nrPunktu1&gt; &lt;nrPunktu2&gt;. DONE/ERROR</w:t>
+      </w:r>
+      <w:r>
+        <w:rPr>
+          <w:lang w:val="pl-PL"/>
+        </w:rPr>
+        <w:t xml:space="preserve"> </w:t>
       </w:r>
     </w:p>
     <w:p>
@@ -2146,7 +2218,7 @@
 </file>
 
 <file path=customXml/itemProps1.xml><?xml version="1.0" encoding="utf-8"?>
-<ds:datastoreItem xmlns:ds="http://schemas.openxmlformats.org/officeDocument/2006/customXml" ds:itemID="{EF949E7D-D798-4956-A3E9-78C9A9E0E7BB}">
+<ds:datastoreItem xmlns:ds="http://schemas.openxmlformats.org/officeDocument/2006/customXml" ds:itemID="{43D8E2E9-6C87-4901-999E-D20666305B21}">
   <ds:schemaRefs>
     <ds:schemaRef ds:uri="http://schemas.openxmlformats.org/officeDocument/2006/bibliography"/>
   </ds:schemaRefs>

</xml_diff>

<commit_message>
Implement createRectDouble, not tested
</commit_message>
<xml_diff>
--- a/ZMPO-Lista2.docx
+++ b/ZMPO-Lista2.docx
@@ -200,8 +200,6 @@
         </w:rPr>
         <w:t xml:space="preserve"> </w:t>
       </w:r>
-      <w:bookmarkStart w:id="0" w:name="_GoBack"/>
-      <w:bookmarkEnd w:id="0"/>
     </w:p>
     <w:p>
       <w:pPr>
@@ -251,16 +249,17 @@
       </w:pPr>
       <w:r>
         <w:rPr>
-          <w:lang w:val="pl-PL"/>
-        </w:rPr>
-        <w:t xml:space="preserve">Dodatkowo klasa CRectangle ma posiadać metodę obliczającą pole prostokąta </w:t>
-      </w:r>
-      <w:r>
-        <w:rPr>
-          <w:highlight w:val="green"/>
-          <w:lang w:val="pl-PL"/>
-        </w:rPr>
-        <w:t xml:space="preserve">oraz metodę wypisująca informacje o prostokącie w formacie: </w:t>
+          <w:highlight w:val="green"/>
+          <w:lang w:val="pl-PL"/>
+        </w:rPr>
+        <w:t xml:space="preserve">Dodatkowo klasa CRectangle ma posiadać metodę obliczającą pole prostokąta oraz metodę </w:t>
+      </w:r>
+      <w:r>
+        <w:rPr>
+          <w:highlight w:val="green"/>
+          <w:lang w:val="pl-PL"/>
+        </w:rPr>
+        <w:t xml:space="preserve">wypisująca informacje o prostokącie w formacie: </w:t>
       </w:r>
     </w:p>
     <w:p>
@@ -816,6 +815,9 @@
       <w:pPr>
         <w:spacing w:after="0" w:line="259" w:lineRule="auto"/>
         <w:ind w:left="0" w:firstLine="0"/>
+        <w:rPr>
+          <w:lang w:val="pl-PL"/>
+        </w:rPr>
       </w:pPr>
       <w:r>
         <w:rPr>
@@ -1156,40 +1158,42 @@
         <w:pStyle w:val="Heading1"/>
         <w:ind w:left="-5"/>
         <w:rPr>
-          <w:highlight w:val="yellow"/>
-        </w:rPr>
-      </w:pPr>
+          <w:highlight w:val="green"/>
+        </w:rPr>
+      </w:pPr>
+      <w:bookmarkStart w:id="0" w:name="_GoBack"/>
+      <w:bookmarkEnd w:id="0"/>
       <w:proofErr w:type="spellStart"/>
       <w:r>
         <w:rPr>
-          <w:highlight w:val="yellow"/>
+          <w:highlight w:val="green"/>
         </w:rPr>
         <w:t>createRectPoints</w:t>
       </w:r>
       <w:proofErr w:type="spellEnd"/>
       <w:r>
         <w:rPr>
-          <w:highlight w:val="yellow"/>
+          <w:highlight w:val="green"/>
         </w:rPr>
         <w:t xml:space="preserve"> &lt;</w:t>
       </w:r>
       <w:proofErr w:type="spellStart"/>
       <w:r>
         <w:rPr>
-          <w:highlight w:val="yellow"/>
+          <w:highlight w:val="green"/>
         </w:rPr>
         <w:t>nrP</w:t>
       </w:r>
       <w:r>
         <w:rPr>
-          <w:highlight w:val="yellow"/>
+          <w:highlight w:val="green"/>
         </w:rPr>
         <w:t>ozycji</w:t>
       </w:r>
       <w:proofErr w:type="spellEnd"/>
       <w:r>
         <w:rPr>
-          <w:highlight w:val="yellow"/>
+          <w:highlight w:val="green"/>
         </w:rPr>
         <w:t>&gt; &lt;nrPunktu1&gt; &lt;nrPunktu2&gt; == create</w:t>
       </w:r>
@@ -1199,26 +1203,26 @@
         <w:spacing w:after="3" w:line="259" w:lineRule="auto"/>
         <w:ind w:left="0" w:firstLine="0"/>
         <w:rPr>
-          <w:highlight w:val="yellow"/>
-        </w:rPr>
-      </w:pPr>
-      <w:r>
-        <w:rPr>
-          <w:highlight w:val="yellow"/>
-        </w:rPr>
-        <w:t xml:space="preserve"> </w:t>
-      </w:r>
-    </w:p>
-    <w:p>
-      <w:pPr>
-        <w:ind w:left="-5"/>
-        <w:rPr>
-          <w:lang w:val="pl-PL"/>
-        </w:rPr>
-      </w:pPr>
-      <w:r>
-        <w:rPr>
-          <w:highlight w:val="yellow"/>
+          <w:highlight w:val="green"/>
+        </w:rPr>
+      </w:pPr>
+      <w:r>
+        <w:rPr>
+          <w:highlight w:val="green"/>
+        </w:rPr>
+        <w:t xml:space="preserve"> </w:t>
+      </w:r>
+    </w:p>
+    <w:p>
+      <w:pPr>
+        <w:ind w:left="-5"/>
+        <w:rPr>
+          <w:lang w:val="pl-PL"/>
+        </w:rPr>
+      </w:pPr>
+      <w:r>
+        <w:rPr>
+          <w:highlight w:val="green"/>
           <w:lang w:val="pl-PL"/>
         </w:rPr>
         <w:t>Stworzenie w pozycji &lt;nrPozycji&gt;  prostokąta za pomocą konstruktora z użyciem punktów z pozycji &lt;nrPunktu1&gt; &lt;nrPunktu2&gt;. DONE/ERROR</w:t>
@@ -2218,7 +2222,7 @@
 </file>
 
 <file path=customXml/itemProps1.xml><?xml version="1.0" encoding="utf-8"?>
-<ds:datastoreItem xmlns:ds="http://schemas.openxmlformats.org/officeDocument/2006/customXml" ds:itemID="{43D8E2E9-6C87-4901-999E-D20666305B21}">
+<ds:datastoreItem xmlns:ds="http://schemas.openxmlformats.org/officeDocument/2006/customXml" ds:itemID="{835F2C7D-66B7-41D6-AC4D-93553ABD4C9D}">
   <ds:schemaRefs>
     <ds:schemaRef ds:uri="http://schemas.openxmlformats.org/officeDocument/2006/bibliography"/>
   </ds:schemaRefs>

</xml_diff>

<commit_message>
Add CFieldRectHandler, not tested
</commit_message>
<xml_diff>
--- a/ZMPO-Lista2.docx
+++ b/ZMPO-Lista2.docx
@@ -1084,32 +1084,56 @@
       <w:pPr>
         <w:pStyle w:val="Heading1"/>
         <w:ind w:left="-5"/>
+        <w:rPr>
+          <w:highlight w:val="green"/>
+        </w:rPr>
       </w:pPr>
       <w:proofErr w:type="spellStart"/>
       <w:r>
+        <w:rPr>
+          <w:highlight w:val="green"/>
+        </w:rPr>
         <w:t>createRectDouble</w:t>
       </w:r>
       <w:proofErr w:type="spellEnd"/>
       <w:r>
+        <w:rPr>
+          <w:highlight w:val="green"/>
+        </w:rPr>
         <w:t xml:space="preserve"> &lt;</w:t>
       </w:r>
       <w:proofErr w:type="spellStart"/>
       <w:r>
+        <w:rPr>
+          <w:highlight w:val="green"/>
+        </w:rPr>
         <w:t>nrPozycji</w:t>
       </w:r>
       <w:proofErr w:type="spellEnd"/>
       <w:r>
+        <w:rPr>
+          <w:highlight w:val="green"/>
+        </w:rPr>
         <w:t>&gt; &lt;x1&gt; &lt;y1&gt; &lt;x2&gt; &lt;y2</w:t>
       </w:r>
       <w:proofErr w:type="gramStart"/>
       <w:r>
+        <w:rPr>
+          <w:highlight w:val="green"/>
+        </w:rPr>
         <w:t xml:space="preserve">&gt; </w:t>
       </w:r>
       <w:r>
+        <w:rPr>
+          <w:highlight w:val="green"/>
+        </w:rPr>
         <w:t xml:space="preserve"> =</w:t>
       </w:r>
       <w:proofErr w:type="gramEnd"/>
       <w:r>
+        <w:rPr>
+          <w:highlight w:val="green"/>
+        </w:rPr>
         <w:t>= create</w:t>
       </w:r>
     </w:p>
@@ -1117,20 +1141,28 @@
       <w:pPr>
         <w:spacing w:after="0" w:line="259" w:lineRule="auto"/>
         <w:ind w:left="0" w:firstLine="0"/>
-      </w:pPr>
-      <w:r>
-        <w:t xml:space="preserve"> </w:t>
-      </w:r>
-    </w:p>
-    <w:p>
-      <w:pPr>
-        <w:ind w:left="-5"/>
-        <w:rPr>
-          <w:lang w:val="pl-PL"/>
-        </w:rPr>
-      </w:pPr>
-      <w:r>
-        <w:rPr>
+        <w:rPr>
+          <w:highlight w:val="green"/>
+        </w:rPr>
+      </w:pPr>
+      <w:r>
+        <w:rPr>
+          <w:highlight w:val="green"/>
+        </w:rPr>
+        <w:t xml:space="preserve"> </w:t>
+      </w:r>
+    </w:p>
+    <w:p>
+      <w:pPr>
+        <w:ind w:left="-5"/>
+        <w:rPr>
+          <w:highlight w:val="green"/>
+          <w:lang w:val="pl-PL"/>
+        </w:rPr>
+      </w:pPr>
+      <w:r>
+        <w:rPr>
+          <w:highlight w:val="green"/>
           <w:lang w:val="pl-PL"/>
         </w:rPr>
         <w:t xml:space="preserve">Stworzenie w pozycji &lt;nrPozycji&gt;  prostokąta za pomocą konstruktora z danych x1, y1,x2,y2. </w:t>
@@ -1141,28 +1173,34 @@
         <w:ind w:left="-5"/>
       </w:pPr>
       <w:r>
-        <w:t xml:space="preserve">DONE/ERROR </w:t>
-      </w:r>
-    </w:p>
-    <w:p>
-      <w:pPr>
-        <w:spacing w:after="0" w:line="259" w:lineRule="auto"/>
-        <w:ind w:left="0" w:firstLine="0"/>
-      </w:pPr>
-      <w:r>
-        <w:t xml:space="preserve"> </w:t>
-      </w:r>
-    </w:p>
-    <w:p>
-      <w:pPr>
-        <w:pStyle w:val="Heading1"/>
-        <w:ind w:left="-5"/>
-        <w:rPr>
-          <w:highlight w:val="green"/>
-        </w:rPr>
-      </w:pPr>
+        <w:rPr>
+          <w:highlight w:val="green"/>
+        </w:rPr>
+        <w:t>DONE/ERROR</w:t>
+      </w:r>
+      <w:r>
+        <w:t xml:space="preserve"> </w:t>
+      </w:r>
       <w:bookmarkStart w:id="0" w:name="_GoBack"/>
       <w:bookmarkEnd w:id="0"/>
+    </w:p>
+    <w:p>
+      <w:pPr>
+        <w:spacing w:after="0" w:line="259" w:lineRule="auto"/>
+        <w:ind w:left="0" w:firstLine="0"/>
+      </w:pPr>
+      <w:r>
+        <w:t xml:space="preserve"> </w:t>
+      </w:r>
+    </w:p>
+    <w:p>
+      <w:pPr>
+        <w:pStyle w:val="Heading1"/>
+        <w:ind w:left="-5"/>
+        <w:rPr>
+          <w:highlight w:val="green"/>
+        </w:rPr>
+      </w:pPr>
       <w:proofErr w:type="spellStart"/>
       <w:r>
         <w:rPr>
@@ -1254,17 +1292,20 @@
         <w:pStyle w:val="Heading1"/>
         <w:ind w:left="-5"/>
         <w:rPr>
-          <w:lang w:val="pl-PL"/>
-        </w:rPr>
-      </w:pPr>
-      <w:r>
-        <w:rPr>
+          <w:highlight w:val="green"/>
+          <w:lang w:val="pl-PL"/>
+        </w:rPr>
+      </w:pPr>
+      <w:r>
+        <w:rPr>
+          <w:highlight w:val="green"/>
           <w:lang w:val="pl-PL"/>
         </w:rPr>
         <w:t xml:space="preserve">createRectCopy &lt;nrPozycji&gt; &lt;nrPozycjiSkad&gt; </w:t>
       </w:r>
       <w:r>
         <w:rPr>
+          <w:highlight w:val="green"/>
           <w:lang w:val="pl-PL"/>
         </w:rPr>
         <w:t>== createCopy</w:t>
@@ -1275,28 +1316,37 @@
         <w:spacing w:after="0" w:line="259" w:lineRule="auto"/>
         <w:ind w:left="0" w:firstLine="0"/>
         <w:rPr>
-          <w:lang w:val="pl-PL"/>
-        </w:rPr>
-      </w:pPr>
-      <w:r>
-        <w:rPr>
-          <w:lang w:val="pl-PL"/>
-        </w:rPr>
-        <w:t xml:space="preserve"> </w:t>
-      </w:r>
-    </w:p>
-    <w:p>
-      <w:pPr>
-        <w:ind w:left="-5"/>
-        <w:rPr>
-          <w:lang w:val="pl-PL"/>
-        </w:rPr>
-      </w:pPr>
-      <w:r>
-        <w:rPr>
-          <w:lang w:val="pl-PL"/>
-        </w:rPr>
-        <w:t xml:space="preserve">Stworzenie w pozycji &lt;nrPozycji&gt;  prostokąta za pomocą konstruktora kopiującego z pozycji &lt; nrPozycjiSkad &gt;. DONE/ERROR </w:t>
+          <w:highlight w:val="green"/>
+          <w:lang w:val="pl-PL"/>
+        </w:rPr>
+      </w:pPr>
+      <w:r>
+        <w:rPr>
+          <w:highlight w:val="green"/>
+          <w:lang w:val="pl-PL"/>
+        </w:rPr>
+        <w:t xml:space="preserve"> </w:t>
+      </w:r>
+    </w:p>
+    <w:p>
+      <w:pPr>
+        <w:ind w:left="-5"/>
+        <w:rPr>
+          <w:lang w:val="pl-PL"/>
+        </w:rPr>
+      </w:pPr>
+      <w:r>
+        <w:rPr>
+          <w:highlight w:val="green"/>
+          <w:lang w:val="pl-PL"/>
+        </w:rPr>
+        <w:t>Stworzenie w pozycji &lt;nrPozycji&gt;  prostokąta za pomocą konstruktora kopiującego z pozycji &lt; nrPozycjiSkad &gt;. DONE/ERROR</w:t>
+      </w:r>
+      <w:r>
+        <w:rPr>
+          <w:lang w:val="pl-PL"/>
+        </w:rPr>
+        <w:t xml:space="preserve"> </w:t>
       </w:r>
     </w:p>
     <w:p>
@@ -2222,7 +2272,7 @@
 </file>
 
 <file path=customXml/itemProps1.xml><?xml version="1.0" encoding="utf-8"?>
-<ds:datastoreItem xmlns:ds="http://schemas.openxmlformats.org/officeDocument/2006/customXml" ds:itemID="{835F2C7D-66B7-41D6-AC4D-93553ABD4C9D}">
+<ds:datastoreItem xmlns:ds="http://schemas.openxmlformats.org/officeDocument/2006/customXml" ds:itemID="{CFEEF911-F823-4CBD-96F6-2AED13571546}">
   <ds:schemaRefs>
     <ds:schemaRef ds:uri="http://schemas.openxmlformats.org/officeDocument/2006/bibliography"/>
   </ds:schemaRefs>

</xml_diff>